<commit_message>
More work on tilemap, egg basket, scale of things, rule ideas, etc.
</commit_message>
<xml_diff>
--- a/[Idea] In Eggcelent Condition.docx
+++ b/[Idea] In Eggcelent Condition.docx
@@ -4,51 +4,51 @@
   <w:body>
     <w:p>
       <w:pPr>
-        <w:pStyle w:val="Title"/>
-        <w:rPr>
-          <w:lang w:val="en-US"/>
-        </w:rPr>
-      </w:pPr>
-      <w:r>
-        <w:rPr>
-          <w:lang w:val="en-US"/>
-        </w:rPr>
-        <w:t xml:space="preserve">[Idea] In </w:t>
-      </w:r>
-      <w:proofErr w:type="spellStart"/>
-      <w:r>
-        <w:rPr>
-          <w:lang w:val="en-US"/>
-        </w:rPr>
-        <w:t>Eggcelent</w:t>
-      </w:r>
-      <w:proofErr w:type="spellEnd"/>
-      <w:r>
-        <w:rPr>
-          <w:lang w:val="en-US"/>
-        </w:rPr>
-        <w:t xml:space="preserve"> Condition</w:t>
-      </w:r>
-    </w:p>
-    <w:p>
-      <w:pPr>
+        <w:pStyle w:val="Heading1"/>
+      </w:pPr>
+      <w:r>
+        <w:t>[Idea] In Eggcelent Condition</w:t>
+      </w:r>
+    </w:p>
+    <w:p/>
+    <w:p>
+      <w:r>
         <w:rPr>
           <w:b/>
           <w:bCs/>
-          <w:lang w:val="en-US"/>
         </w:rPr>
-      </w:pPr>
-    </w:p>
-    <w:p>
-      <w:pPr>
+        <w:t>BETTER TITLE =&gt; Ho Ho Sombrero?</w:t>
+      </w:r>
+      <w:r>
         <w:rPr>
-          <w:lang w:val="en-US"/>
+          <w:b/>
+          <w:bCs/>
         </w:rPr>
-      </w:pPr>
+        <w:t xml:space="preserve"> =&gt; </w:t>
+      </w:r>
+      <w:r>
+        <w:t xml:space="preserve">Combines </w:t>
+      </w:r>
       <w:r>
         <w:rPr>
-          <w:lang w:val="en-US"/>
+          <w:i/>
+          <w:iCs/>
         </w:rPr>
+        <w:t>Christmas</w:t>
+      </w:r>
+      <w:r>
+        <w:t xml:space="preserve"> and </w:t>
+      </w:r>
+      <w:r>
+        <w:rPr>
+          <w:i/>
+          <w:iCs/>
+        </w:rPr>
+        <w:t>Sombreros</w:t>
+      </w:r>
+    </w:p>
+    <w:p>
+      <w:r>
         <w:t>Key elements:</w:t>
       </w:r>
     </w:p>
@@ -59,28 +59,24 @@
           <w:ilvl w:val="0"/>
           <w:numId w:val="3"/>
         </w:numPr>
-        <w:rPr>
-          <w:lang w:val="en-US"/>
-        </w:rPr>
-      </w:pPr>
-      <w:r>
-        <w:rPr>
-          <w:lang w:val="en-US"/>
-        </w:rPr>
-        <w:t xml:space="preserve">Local multiplayer for </w:t>
+      </w:pPr>
+      <w:r>
+        <w:t xml:space="preserve">Local </w:t>
+      </w:r>
+      <w:r>
+        <w:t xml:space="preserve">cooperative </w:t>
+      </w:r>
+      <w:r>
+        <w:t xml:space="preserve">multiplayer for </w:t>
       </w:r>
       <w:r>
         <w:rPr>
           <w:b/>
           <w:bCs/>
-          <w:lang w:val="en-US"/>
         </w:rPr>
         <w:t>1-X players</w:t>
       </w:r>
       <w:r>
-        <w:rPr>
-          <w:lang w:val="en-US"/>
-        </w:rPr>
         <w:t>.</w:t>
       </w:r>
     </w:p>
@@ -91,14 +87,8 @@
           <w:ilvl w:val="0"/>
           <w:numId w:val="3"/>
         </w:numPr>
-        <w:rPr>
-          <w:lang w:val="en-US"/>
-        </w:rPr>
-      </w:pPr>
-      <w:r>
-        <w:rPr>
-          <w:lang w:val="en-US"/>
-        </w:rPr>
+      </w:pPr>
+      <w:r>
         <w:t>Extremely simple. (Only moving. Extra button is optional.)</w:t>
       </w:r>
     </w:p>
@@ -109,14 +99,8 @@
           <w:ilvl w:val="0"/>
           <w:numId w:val="3"/>
         </w:numPr>
-        <w:rPr>
-          <w:lang w:val="en-US"/>
-        </w:rPr>
-      </w:pPr>
-      <w:r>
-        <w:rPr>
-          <w:lang w:val="en-US"/>
-        </w:rPr>
+      </w:pPr>
+      <w:r>
         <w:t>Just need to keep things in the air (touching the ground will break them).</w:t>
       </w:r>
     </w:p>
@@ -127,64 +111,33 @@
           <w:ilvl w:val="0"/>
           <w:numId w:val="3"/>
         </w:numPr>
-        <w:rPr>
-          <w:lang w:val="en-US"/>
-        </w:rPr>
-      </w:pPr>
-      <w:r>
-        <w:rPr>
-          <w:lang w:val="en-US"/>
-        </w:rPr>
+      </w:pPr>
+      <w:r>
         <w:t xml:space="preserve">To remove them from the air, </w:t>
       </w:r>
       <w:r>
         <w:rPr>
           <w:i/>
           <w:iCs/>
-          <w:lang w:val="en-US"/>
         </w:rPr>
         <w:t>deliver</w:t>
       </w:r>
       <w:r>
-        <w:rPr>
-          <w:lang w:val="en-US"/>
-        </w:rPr>
         <w:t xml:space="preserve"> them safely somewhere.</w:t>
       </w:r>
     </w:p>
-    <w:p>
-      <w:pPr>
-        <w:rPr>
-          <w:lang w:val="en-US"/>
-        </w:rPr>
-      </w:pPr>
-    </w:p>
-    <w:p>
-      <w:pPr>
-        <w:pStyle w:val="Title"/>
-        <w:rPr>
-          <w:lang w:val="en-US"/>
-        </w:rPr>
-      </w:pPr>
-      <w:r>
-        <w:rPr>
-          <w:lang w:val="en-US"/>
-        </w:rPr>
-        <w:t>To do</w:t>
-      </w:r>
-    </w:p>
-    <w:p>
-      <w:pPr>
-        <w:pStyle w:val="Heading1"/>
-        <w:rPr>
-          <w:lang w:val="en-US"/>
-        </w:rPr>
-      </w:pPr>
-      <w:r>
-        <w:rPr>
-          <w:lang w:val="en-US"/>
-        </w:rPr>
-        <w:t>Eggs</w:t>
+    <w:p/>
+    <w:p>
+      <w:pPr>
+        <w:pStyle w:val="Heading2"/>
+      </w:pPr>
+      <w:r>
+        <w:t>Positivity &amp; Wholesomeness</w:t>
+      </w:r>
+    </w:p>
+    <w:p>
+      <w:r>
+        <w:t>How to really make this a core part of the game?</w:t>
       </w:r>
     </w:p>
     <w:p>
@@ -192,23 +145,21 @@
         <w:pStyle w:val="ListParagraph"/>
         <w:numPr>
           <w:ilvl w:val="0"/>
-          <w:numId w:val="4"/>
+          <w:numId w:val="18"/>
         </w:numPr>
+      </w:pPr>
+      <w:r>
+        <w:t xml:space="preserve">You can only go </w:t>
+      </w:r>
+      <w:r>
         <w:rPr>
-          <w:lang w:val="en-US"/>
+          <w:i/>
+          <w:iCs/>
         </w:rPr>
-      </w:pPr>
-      <w:r>
-        <w:rPr>
-          <w:lang w:val="en-US"/>
-        </w:rPr>
-        <w:t xml:space="preserve">Give actual </w:t>
-      </w:r>
-      <w:r>
-        <w:rPr>
-          <w:lang w:val="en-US"/>
-        </w:rPr>
-        <w:t>egg shape</w:t>
+        <w:t>forward</w:t>
+      </w:r>
+      <w:r>
+        <w:t>. Breaking eggs isn’t bad or game over =&gt; it just gives you a powerup to help you next time.</w:t>
       </w:r>
     </w:p>
     <w:p>
@@ -216,17 +167,41 @@
         <w:pStyle w:val="ListParagraph"/>
         <w:numPr>
           <w:ilvl w:val="0"/>
-          <w:numId w:val="4"/>
+          <w:numId w:val="18"/>
         </w:numPr>
+      </w:pPr>
+      <w:r>
+        <w:t xml:space="preserve">Each egg stands for some </w:t>
+      </w:r>
+      <w:r>
         <w:rPr>
-          <w:lang w:val="en-US"/>
+          <w:i/>
+          <w:iCs/>
         </w:rPr>
-      </w:pPr>
+        <w:t>wish</w:t>
+      </w:r>
+      <w:r>
+        <w:t xml:space="preserve"> or </w:t>
+      </w:r>
       <w:r>
         <w:rPr>
-          <w:lang w:val="en-US"/>
+          <w:i/>
+          <w:iCs/>
         </w:rPr>
-        <w:t>Create “broken” version for when they hit the floor</w:t>
+        <w:t>desire</w:t>
+      </w:r>
+      <w:r>
+        <w:t xml:space="preserve"> or </w:t>
+      </w:r>
+      <w:r>
+        <w:rPr>
+          <w:i/>
+          <w:iCs/>
+        </w:rPr>
+        <w:t>dream</w:t>
+      </w:r>
+      <w:r>
+        <w:t>.</w:t>
       </w:r>
     </w:p>
     <w:p>
@@ -234,139 +209,71 @@
         <w:pStyle w:val="ListParagraph"/>
         <w:numPr>
           <w:ilvl w:val="0"/>
-          <w:numId w:val="4"/>
+          <w:numId w:val="18"/>
         </w:numPr>
-        <w:rPr>
-          <w:lang w:val="en-US"/>
-        </w:rPr>
-      </w:pPr>
-      <w:r>
-        <w:rPr>
-          <w:lang w:val="en-US"/>
-        </w:rPr>
-        <w:t xml:space="preserve">Allow easy way to swap their exterior (with different </w:t>
-      </w:r>
-      <w:r>
-        <w:rPr>
-          <w:lang w:val="en-US"/>
-        </w:rPr>
-        <w:t>easter-egg-</w:t>
-      </w:r>
-      <w:r>
-        <w:rPr>
-          <w:lang w:val="en-US"/>
-        </w:rPr>
-        <w:t>patterns)</w:t>
+      </w:pPr>
+      <w:r>
+        <w:t>When the game is over, all eggs explode and little birds come out?</w:t>
       </w:r>
     </w:p>
     <w:p>
       <w:pPr>
         <w:pStyle w:val="ListParagraph"/>
         <w:numPr>
-          <w:ilvl w:val="1"/>
-          <w:numId w:val="4"/>
+          <w:ilvl w:val="0"/>
+          <w:numId w:val="18"/>
         </w:numPr>
-        <w:rPr>
-          <w:lang w:val="en-US"/>
-        </w:rPr>
-      </w:pPr>
-      <w:r>
-        <w:rPr>
-          <w:lang w:val="en-US"/>
-        </w:rPr>
-        <w:t xml:space="preserve">Place patterns horizontally next to each other in </w:t>
-      </w:r>
-      <w:proofErr w:type="spellStart"/>
-      <w:r>
-        <w:rPr>
-          <w:lang w:val="en-US"/>
-        </w:rPr>
-        <w:t>spritesheet</w:t>
-      </w:r>
-      <w:proofErr w:type="spellEnd"/>
+      </w:pPr>
+      <w:r>
+        <w:t xml:space="preserve">You’re helping Santa Claus deliver </w:t>
+      </w:r>
+      <w:r>
+        <w:t>presents</w:t>
+      </w:r>
+      <w:r>
+        <w:t>?</w:t>
+      </w:r>
     </w:p>
     <w:p>
       <w:pPr>
         <w:pStyle w:val="ListParagraph"/>
         <w:numPr>
-          <w:ilvl w:val="1"/>
-          <w:numId w:val="4"/>
+          <w:ilvl w:val="0"/>
+          <w:numId w:val="18"/>
         </w:numPr>
+      </w:pPr>
+      <w:r>
+        <w:t xml:space="preserve">Any </w:t>
+      </w:r>
+      <w:r>
         <w:rPr>
-          <w:lang w:val="en-US"/>
+          <w:i/>
+          <w:iCs/>
         </w:rPr>
-      </w:pPr>
-      <w:r>
-        <w:rPr>
-          <w:lang w:val="en-US"/>
-        </w:rPr>
-        <w:t>Write shader with one parameter: offset</w:t>
-      </w:r>
-    </w:p>
-    <w:p>
-      <w:pPr>
-        <w:pStyle w:val="ListParagraph"/>
-        <w:numPr>
-          <w:ilvl w:val="1"/>
-          <w:numId w:val="4"/>
-        </w:numPr>
-        <w:rPr>
-          <w:lang w:val="en-US"/>
-        </w:rPr>
-      </w:pPr>
-      <w:r>
-        <w:rPr>
-          <w:lang w:val="en-US"/>
-        </w:rPr>
-        <w:t>This offsets the UV to the right to select which pattern to use</w:t>
-      </w:r>
-    </w:p>
-    <w:p>
-      <w:pPr>
-        <w:rPr>
-          <w:lang w:val="en-US"/>
-        </w:rPr>
-      </w:pPr>
-      <w:r>
-        <w:rPr>
-          <w:lang w:val="en-US"/>
-        </w:rPr>
-        <w:t>Once eggs have their shape, there’s no reason for our head to be a circle. Just make them a rectangle/cylinder/flat-topped thing.</w:t>
-      </w:r>
-    </w:p>
-    <w:p>
-      <w:pPr>
-        <w:pStyle w:val="Heading1"/>
-        <w:rPr>
-          <w:lang w:val="en-US"/>
-        </w:rPr>
-      </w:pPr>
-      <w:r>
-        <w:rPr>
-          <w:lang w:val="en-US"/>
-        </w:rPr>
+        <w:t>time</w:t>
+      </w:r>
+      <w:r>
+        <w:t xml:space="preserve"> you set is good. (Though you can always improve if you want, or enable stricter rules</w:t>
+      </w:r>
+      <w:r>
+        <w:t xml:space="preserve"> in the settings</w:t>
+      </w:r>
+      <w:r>
+        <w:t>.)</w:t>
+      </w:r>
+    </w:p>
+    <w:p/>
+    <w:p>
+      <w:pPr>
+        <w:pStyle w:val="Heading2"/>
+      </w:pPr>
+      <w:r>
         <w:t>Powerups</w:t>
       </w:r>
     </w:p>
     <w:p>
-      <w:pPr>
-        <w:rPr>
-          <w:lang w:val="en-US"/>
-        </w:rPr>
-      </w:pPr>
-      <w:r>
-        <w:rPr>
-          <w:b/>
-          <w:bCs/>
-          <w:lang w:val="en-US"/>
-        </w:rPr>
-        <w:t>Are the same as eggs.</w:t>
-      </w:r>
-      <w:r>
-        <w:rPr>
-          <w:lang w:val="en-US"/>
-        </w:rPr>
-        <w:t xml:space="preserve"> </w:t>
+      <w:r>
+        <w:t xml:space="preserve">Are the same as eggs. </w:t>
       </w:r>
     </w:p>
     <w:p>
@@ -376,28 +283,18 @@
           <w:ilvl w:val="0"/>
           <w:numId w:val="8"/>
         </w:numPr>
-        <w:rPr>
-          <w:lang w:val="en-US"/>
-        </w:rPr>
-      </w:pPr>
-      <w:r>
-        <w:rPr>
-          <w:lang w:val="en-US"/>
-        </w:rPr>
+      </w:pPr>
+      <w:r>
         <w:t xml:space="preserve">When you </w:t>
       </w:r>
       <w:r>
         <w:rPr>
           <w:i/>
           <w:iCs/>
-          <w:lang w:val="en-US"/>
         </w:rPr>
         <w:t>break</w:t>
       </w:r>
       <w:r>
-        <w:rPr>
-          <w:lang w:val="en-US"/>
-        </w:rPr>
         <w:t xml:space="preserve"> an egg, it reveals its powerup, so you can grab it.</w:t>
       </w:r>
     </w:p>
@@ -408,268 +305,180 @@
           <w:ilvl w:val="0"/>
           <w:numId w:val="8"/>
         </w:numPr>
-        <w:rPr>
-          <w:lang w:val="en-US"/>
-        </w:rPr>
-      </w:pPr>
-      <w:r>
-        <w:rPr>
-          <w:lang w:val="en-US"/>
-        </w:rPr>
+      </w:pPr>
+      <w:r>
         <w:t xml:space="preserve">When you </w:t>
       </w:r>
       <w:r>
         <w:rPr>
           <w:i/>
           <w:iCs/>
-          <w:lang w:val="en-US"/>
         </w:rPr>
         <w:t>deliver</w:t>
       </w:r>
       <w:r>
+        <w:t xml:space="preserve"> an e</w:t>
+      </w:r>
+      <w:r>
+        <w:t>gg, you just get its points, counting towards objective.</w:t>
+      </w:r>
+    </w:p>
+    <w:p>
+      <w:r>
+        <w:t xml:space="preserve">At the same time, </w:t>
+      </w:r>
+      <w:r>
         <w:rPr>
-          <w:lang w:val="en-US"/>
+          <w:b/>
+          <w:bCs/>
         </w:rPr>
-        <w:t xml:space="preserve"> an e</w:t>
-      </w:r>
-      <w:r>
-        <w:rPr>
-          <w:lang w:val="en-US"/>
-        </w:rPr>
-        <w:t>gg … ?</w:t>
-      </w:r>
-    </w:p>
-    <w:p>
-      <w:pPr>
-        <w:rPr>
-          <w:lang w:val="en-US"/>
-        </w:rPr>
-      </w:pPr>
-      <w:r>
-        <w:rPr>
-          <w:lang w:val="en-US"/>
-        </w:rPr>
-        <w:t xml:space="preserve">(Giving powerups for </w:t>
+        <w:t xml:space="preserve">powerups are your second button. </w:t>
+      </w:r>
+      <w:r>
+        <w:t>(Which</w:t>
+      </w:r>
+      <w:r>
+        <w:t xml:space="preserve"> also means they are displayed + their button on players.)</w:t>
+      </w:r>
+    </w:p>
+    <w:p>
+      <w:r>
+        <w:t>Others are just temporary status effects</w:t>
+      </w:r>
+      <w:r>
+        <w:t xml:space="preserve"> (</w:t>
+      </w:r>
+      <w:r>
+        <w:t xml:space="preserve"> “</w:t>
+      </w:r>
+      <w:r>
+        <w:t>faster speed”)</w:t>
+      </w:r>
+      <w:r>
+        <w:t xml:space="preserve"> or global effects</w:t>
+      </w:r>
+      <w:r>
+        <w:t xml:space="preserve"> (“slower eggs”)</w:t>
+      </w:r>
+    </w:p>
+    <w:p/>
+    <w:p>
+      <w:pPr>
+        <w:pStyle w:val="Heading2"/>
+      </w:pPr>
+      <w:r>
+        <w:lastRenderedPageBreak/>
+        <w:t>Obstacles</w:t>
+      </w:r>
+    </w:p>
+    <w:p>
+      <w:r>
+        <w:t xml:space="preserve">There can be extra elements in the level. </w:t>
+      </w:r>
+      <w:r>
+        <w:t>These are meant for:</w:t>
+      </w:r>
+    </w:p>
+    <w:p>
+      <w:pPr>
+        <w:pStyle w:val="ListParagraph"/>
+        <w:numPr>
+          <w:ilvl w:val="0"/>
+          <w:numId w:val="15"/>
+        </w:numPr>
+      </w:pPr>
+      <w:r>
+        <w:t>(Visual) variation =&gt; a flat, plain, empty rectangle isn’t great</w:t>
+      </w:r>
+    </w:p>
+    <w:p>
+      <w:pPr>
+        <w:pStyle w:val="ListParagraph"/>
+        <w:numPr>
+          <w:ilvl w:val="0"/>
+          <w:numId w:val="15"/>
+        </w:numPr>
+      </w:pPr>
+      <w:r>
+        <w:t>Helping you =&gt; pillows to catch stuff, ramps to deflect eggs back at you</w:t>
+      </w:r>
+    </w:p>
+    <w:p>
+      <w:pPr>
+        <w:pStyle w:val="ListParagraph"/>
+        <w:numPr>
+          <w:ilvl w:val="0"/>
+          <w:numId w:val="15"/>
+        </w:numPr>
+      </w:pPr>
+      <w:r>
+        <w:t>Hindering you =&gt; stuff to walk around, weird deflections on eggs</w:t>
+      </w:r>
+    </w:p>
+    <w:p/>
+    <w:p>
+      <w:pPr>
+        <w:pStyle w:val="Heading2"/>
+      </w:pPr>
+      <w:r>
+        <w:t>Egg Cannons</w:t>
+      </w:r>
+    </w:p>
+    <w:p>
+      <w:r>
+        <w:t xml:space="preserve">These </w:t>
       </w:r>
       <w:r>
         <w:rPr>
           <w:i/>
           <w:iCs/>
-          <w:lang w:val="en-US"/>
         </w:rPr>
-        <w:t>breaking</w:t>
-      </w:r>
-      <w:r>
-        <w:rPr>
-          <w:lang w:val="en-US"/>
-        </w:rPr>
-        <w:t xml:space="preserve"> allows players control over it, so they can grab ones they desperately need, instead of it being determined by random chance.</w:t>
-      </w:r>
-      <w:r>
-        <w:rPr>
-          <w:lang w:val="en-US"/>
-        </w:rPr>
-        <w:t xml:space="preserve"> However, that makes </w:t>
+        <w:t>shoot</w:t>
+      </w:r>
+      <w:r>
+        <w:t xml:space="preserve"> the eggs into the level. Only when they get the signal (and know an egg is needed).</w:t>
+      </w:r>
+    </w:p>
+    <w:p>
+      <w:r>
+        <w:t xml:space="preserve">They slowly rotate (and pick a random force) to </w:t>
       </w:r>
       <w:r>
         <w:rPr>
           <w:i/>
           <w:iCs/>
-          <w:lang w:val="en-US"/>
         </w:rPr>
-        <w:t>delivering</w:t>
-      </w:r>
-      <w:r>
-        <w:rPr>
-          <w:lang w:val="en-US"/>
-        </w:rPr>
-        <w:t xml:space="preserve"> a bit weak, so what to do with that? =&gt; Unless delivering is </w:t>
-      </w:r>
-      <w:r>
-        <w:rPr>
-          <w:b/>
-          <w:bCs/>
-          <w:lang w:val="en-US"/>
-        </w:rPr>
-        <w:t>essential</w:t>
-      </w:r>
-      <w:r>
-        <w:rPr>
-          <w:lang w:val="en-US"/>
-        </w:rPr>
-        <w:t xml:space="preserve"> for your score, then it’s a good trade-off.</w:t>
-      </w:r>
-      <w:r>
-        <w:rPr>
-          <w:lang w:val="en-US"/>
-        </w:rPr>
-        <w:t>)</w:t>
-      </w:r>
-    </w:p>
-    <w:p>
-      <w:pPr>
-        <w:rPr>
-          <w:lang w:val="en-US"/>
-        </w:rPr>
-      </w:pPr>
-      <w:r>
-        <w:rPr>
-          <w:lang w:val="en-US"/>
-        </w:rPr>
-        <w:t xml:space="preserve">At the same time, </w:t>
-      </w:r>
-      <w:r>
-        <w:rPr>
-          <w:b/>
-          <w:bCs/>
-          <w:lang w:val="en-US"/>
-        </w:rPr>
-        <w:t>powerups are your second button.</w:t>
-      </w:r>
-      <w:r>
-        <w:rPr>
-          <w:b/>
-          <w:bCs/>
-          <w:lang w:val="en-US"/>
-        </w:rPr>
-        <w:t xml:space="preserve"> </w:t>
-      </w:r>
-      <w:r>
-        <w:rPr>
-          <w:lang w:val="en-US"/>
-        </w:rPr>
-        <w:t>(Which</w:t>
-      </w:r>
-      <w:r>
-        <w:rPr>
-          <w:lang w:val="en-US"/>
-        </w:rPr>
-        <w:t xml:space="preserve"> also means they are displayed + their button on players.)</w:t>
-      </w:r>
-    </w:p>
-    <w:p>
-      <w:pPr>
-        <w:pStyle w:val="ListParagraph"/>
-        <w:numPr>
-          <w:ilvl w:val="0"/>
-          <w:numId w:val="9"/>
-        </w:numPr>
-        <w:rPr>
-          <w:lang w:val="en-US"/>
-        </w:rPr>
-      </w:pPr>
-      <w:r>
-        <w:rPr>
-          <w:lang w:val="en-US"/>
-        </w:rPr>
-        <w:t>Jump = a powerup you can grab</w:t>
-      </w:r>
-    </w:p>
-    <w:p>
-      <w:pPr>
-        <w:pStyle w:val="ListParagraph"/>
-        <w:numPr>
-          <w:ilvl w:val="0"/>
-          <w:numId w:val="9"/>
-        </w:numPr>
-        <w:rPr>
-          <w:lang w:val="en-US"/>
-        </w:rPr>
-      </w:pPr>
-      <w:r>
-        <w:rPr>
-          <w:lang w:val="en-US"/>
-        </w:rPr>
-        <w:t>Dash = a powerup you can grab</w:t>
-      </w:r>
-    </w:p>
-    <w:p>
-      <w:pPr>
-        <w:pStyle w:val="ListParagraph"/>
-        <w:numPr>
-          <w:ilvl w:val="0"/>
-          <w:numId w:val="9"/>
-        </w:numPr>
-        <w:rPr>
-          <w:lang w:val="en-US"/>
-        </w:rPr>
-      </w:pPr>
-      <w:r>
-        <w:rPr>
-          <w:lang w:val="en-US"/>
-        </w:rPr>
-        <w:t>Magnet/Repel = a powerup you can grab</w:t>
-      </w:r>
-    </w:p>
-    <w:p>
-      <w:pPr>
-        <w:pStyle w:val="ListParagraph"/>
-        <w:numPr>
-          <w:ilvl w:val="0"/>
-          <w:numId w:val="9"/>
-        </w:numPr>
-        <w:rPr>
-          <w:lang w:val="en-US"/>
-        </w:rPr>
-      </w:pPr>
-      <w:proofErr w:type="spellStart"/>
-      <w:r>
-        <w:rPr>
-          <w:lang w:val="en-US"/>
-        </w:rPr>
-        <w:t>NoGravity</w:t>
-      </w:r>
-      <w:proofErr w:type="spellEnd"/>
-      <w:r>
-        <w:rPr>
-          <w:lang w:val="en-US"/>
-        </w:rPr>
-        <w:t xml:space="preserve"> = a powerup you can grab  ( =&gt; while held, disables all gravity </w:t>
-      </w:r>
-      <w:r>
-        <w:rPr>
-          <w:lang w:val="en-US"/>
-        </w:rPr>
-        <w:t>in your area</w:t>
-      </w:r>
-      <w:r>
-        <w:rPr>
-          <w:lang w:val="en-US"/>
-        </w:rPr>
-        <w:t>)</w:t>
-      </w:r>
-    </w:p>
-    <w:p>
-      <w:pPr>
-        <w:rPr>
-          <w:lang w:val="en-US"/>
-        </w:rPr>
-      </w:pPr>
-      <w:r>
-        <w:rPr>
-          <w:lang w:val="en-US"/>
-        </w:rPr>
-        <w:t>(Others are just temporary status effects, such as “move faster”, or global status effects, such as “lower gravity/slower eggs”)</w:t>
-      </w:r>
-    </w:p>
-    <w:p>
-      <w:pPr>
-        <w:rPr>
-          <w:lang w:val="en-US"/>
-        </w:rPr>
-      </w:pPr>
+        <w:t>vary</w:t>
+      </w:r>
+      <w:r>
+        <w:t xml:space="preserve"> where eggs end up.</w:t>
+      </w:r>
+    </w:p>
+    <w:p>
+      <w:r>
+        <w:br w:type="page"/>
+      </w:r>
     </w:p>
     <w:p>
       <w:pPr>
         <w:pStyle w:val="Heading1"/>
-        <w:rPr>
-          <w:lang w:val="en-US"/>
-        </w:rPr>
-      </w:pPr>
-      <w:r>
-        <w:rPr>
-          <w:lang w:val="en-US"/>
-        </w:rPr>
+      </w:pPr>
+      <w:r>
+        <w:lastRenderedPageBreak/>
+        <w:t>To Do</w:t>
+      </w:r>
+    </w:p>
+    <w:p>
+      <w:r>
+        <w:t>Lalal</w:t>
+      </w:r>
+    </w:p>
+    <w:p/>
+    <w:p>
+      <w:pPr>
+        <w:pStyle w:val="Heading2"/>
+      </w:pPr>
+      <w:r>
         <w:t>Egg Cannons</w:t>
       </w:r>
     </w:p>
@@ -680,14 +489,8 @@
           <w:ilvl w:val="0"/>
           <w:numId w:val="5"/>
         </w:numPr>
-        <w:rPr>
-          <w:lang w:val="en-US"/>
-        </w:rPr>
-      </w:pPr>
-      <w:r>
-        <w:rPr>
-          <w:lang w:val="en-US"/>
-        </w:rPr>
+      </w:pPr>
+      <w:r>
         <w:t>Slowly aim in different directions.</w:t>
       </w:r>
     </w:p>
@@ -698,41 +501,9 @@
           <w:ilvl w:val="0"/>
           <w:numId w:val="5"/>
         </w:numPr>
-        <w:rPr>
-          <w:lang w:val="en-US"/>
-        </w:rPr>
-      </w:pPr>
-      <w:r>
-        <w:rPr>
-          <w:lang w:val="en-US"/>
-        </w:rPr>
-        <w:t>When an egg is destroyed, give random cannon the task of shooting a new one. (Maint</w:t>
-      </w:r>
-      <w:r>
-        <w:rPr>
-          <w:lang w:val="en-US"/>
-        </w:rPr>
-        <w:t>ain</w:t>
-      </w:r>
-      <w:r>
-        <w:rPr>
-          <w:lang w:val="en-US"/>
-        </w:rPr>
-        <w:t xml:space="preserve"> good min/max eggs.)</w:t>
-      </w:r>
-    </w:p>
-    <w:p>
-      <w:pPr>
-        <w:pStyle w:val="Heading1"/>
-        <w:rPr>
-          <w:lang w:val="en-US"/>
-        </w:rPr>
-      </w:pPr>
-      <w:r>
-        <w:rPr>
-          <w:lang w:val="en-US"/>
-        </w:rPr>
-        <w:t>Egg Baskets</w:t>
+      </w:pPr>
+      <w:r>
+        <w:t>Use a random force when shooting.</w:t>
       </w:r>
     </w:p>
     <w:p>
@@ -740,17 +511,11 @@
         <w:pStyle w:val="ListParagraph"/>
         <w:numPr>
           <w:ilvl w:val="0"/>
-          <w:numId w:val="6"/>
+          <w:numId w:val="5"/>
         </w:numPr>
-        <w:rPr>
-          <w:lang w:val="en-US"/>
-        </w:rPr>
-      </w:pPr>
-      <w:r>
-        <w:rPr>
-          <w:lang w:val="en-US"/>
-        </w:rPr>
-        <w:t>Create in Blender</w:t>
+      </w:pPr>
+      <w:r>
+        <w:t>When an egg is destroyed, give random cannon the task of shooting a new one. (Maintain good min/max eggs.)</w:t>
       </w:r>
     </w:p>
     <w:p>
@@ -758,17 +523,69 @@
         <w:pStyle w:val="ListParagraph"/>
         <w:numPr>
           <w:ilvl w:val="0"/>
-          <w:numId w:val="6"/>
+          <w:numId w:val="5"/>
         </w:numPr>
+      </w:pPr>
+      <w:r>
+        <w:t xml:space="preserve">Create an actual </w:t>
+      </w:r>
+      <w:r>
         <w:rPr>
-          <w:lang w:val="en-US"/>
+          <w:i/>
+          <w:iCs/>
         </w:rPr>
-      </w:pPr>
+        <w:t>3D model</w:t>
+      </w:r>
+      <w:r>
+        <w:t xml:space="preserve"> for it, plus a very fancy animation (windup and execute).</w:t>
+      </w:r>
+    </w:p>
+    <w:p/>
+    <w:p>
+      <w:r>
+        <w:t>(</w:t>
+      </w:r>
       <w:r>
         <w:rPr>
-          <w:lang w:val="en-US"/>
+          <w:b/>
+          <w:bCs/>
         </w:rPr>
-        <w:t>Auto-create their physics body in Godot</w:t>
+        <w:t>IDEA:</w:t>
+      </w:r>
+      <w:r>
+        <w:t xml:space="preserve"> Some baskets accept anything. Others only accept specific </w:t>
+      </w:r>
+      <w:r>
+        <w:rPr>
+          <w:i/>
+          <w:iCs/>
+        </w:rPr>
+        <w:t>categories</w:t>
+      </w:r>
+      <w:r>
+        <w:t xml:space="preserve"> of eggs.)</w:t>
+      </w:r>
+    </w:p>
+    <w:p>
+      <w:r>
+        <w:rPr>
+          <w:b/>
+          <w:bCs/>
+        </w:rPr>
+        <w:t>IDEA:</w:t>
+      </w:r>
+      <w:r>
+        <w:t xml:space="preserve"> Instead of the cannons, have </w:t>
+      </w:r>
+      <w:r>
+        <w:rPr>
+          <w:i/>
+          <w:iCs/>
+        </w:rPr>
+        <w:t>birds</w:t>
+      </w:r>
+      <w:r>
+        <w:t xml:space="preserve"> flying overhead?</w:t>
       </w:r>
     </w:p>
     <w:p>
@@ -776,90 +593,41 @@
         <w:pStyle w:val="ListParagraph"/>
         <w:numPr>
           <w:ilvl w:val="0"/>
-          <w:numId w:val="6"/>
+          <w:numId w:val="17"/>
         </w:numPr>
-        <w:rPr>
-          <w:lang w:val="en-US"/>
-        </w:rPr>
-      </w:pPr>
-      <w:r>
-        <w:rPr>
-          <w:lang w:val="en-US"/>
-        </w:rPr>
-        <w:t>Place area inside =&gt; any eggs that touch it are considered “delivered”</w:t>
-      </w:r>
-      <w:r>
-        <w:rPr>
-          <w:lang w:val="en-US"/>
-        </w:rPr>
-        <w:t xml:space="preserve"> (Change material, don’t break when it touches something anymore, etc.)</w:t>
-      </w:r>
-    </w:p>
-    <w:p>
-      <w:pPr>
-        <w:rPr>
-          <w:lang w:val="en-US"/>
-        </w:rPr>
-      </w:pPr>
-    </w:p>
-    <w:p>
-      <w:pPr>
-        <w:rPr>
-          <w:lang w:val="en-US"/>
-        </w:rPr>
-      </w:pPr>
-      <w:r>
-        <w:rPr>
-          <w:lang w:val="en-US"/>
-        </w:rPr>
-        <w:t>(</w:t>
-      </w:r>
-      <w:r>
-        <w:rPr>
-          <w:b/>
-          <w:bCs/>
-          <w:lang w:val="en-US"/>
-        </w:rPr>
-        <w:t>IDEA:</w:t>
-      </w:r>
-      <w:r>
-        <w:rPr>
-          <w:lang w:val="en-US"/>
-        </w:rPr>
-        <w:t xml:space="preserve"> Some baskets accept anything. Others only accept specific </w:t>
+      </w:pPr>
+      <w:r>
+        <w:t>If they have an egg, they drop it</w:t>
+      </w:r>
+    </w:p>
+    <w:p>
+      <w:pPr>
+        <w:pStyle w:val="ListParagraph"/>
+        <w:numPr>
+          <w:ilvl w:val="0"/>
+          <w:numId w:val="17"/>
+        </w:numPr>
+      </w:pPr>
+      <w:r>
+        <w:t xml:space="preserve">If not, they can </w:t>
       </w:r>
       <w:r>
         <w:rPr>
           <w:i/>
           <w:iCs/>
-          <w:lang w:val="en-US"/>
         </w:rPr>
-        <w:t>categories</w:t>
-      </w:r>
-      <w:r>
-        <w:rPr>
-          <w:lang w:val="en-US"/>
-        </w:rPr>
-        <w:t xml:space="preserve"> of eggs.</w:t>
-      </w:r>
-      <w:r>
-        <w:rPr>
-          <w:lang w:val="en-US"/>
-        </w:rPr>
-        <w:t>)</w:t>
-      </w:r>
-    </w:p>
-    <w:p>
-      <w:pPr>
-        <w:pStyle w:val="Heading1"/>
-        <w:rPr>
-          <w:lang w:val="en-US"/>
-        </w:rPr>
-      </w:pPr>
-      <w:r>
-        <w:rPr>
-          <w:lang w:val="en-US"/>
-        </w:rPr>
+        <w:t>catch</w:t>
+      </w:r>
+      <w:r>
+        <w:t xml:space="preserve"> an egg flying upward that comes near them ( = so, an alternative way to deliver eggs)</w:t>
+      </w:r>
+    </w:p>
+    <w:p/>
+    <w:p>
+      <w:pPr>
+        <w:pStyle w:val="Heading2"/>
+      </w:pPr>
+      <w:r>
         <w:t>Players</w:t>
       </w:r>
     </w:p>
@@ -868,55 +636,407 @@
         <w:pStyle w:val="ListParagraph"/>
         <w:numPr>
           <w:ilvl w:val="0"/>
-          <w:numId w:val="7"/>
+          <w:numId w:val="11"/>
         </w:numPr>
-        <w:rPr>
-          <w:lang w:val="en-US"/>
-        </w:rPr>
-      </w:pPr>
-      <w:r>
-        <w:rPr>
-          <w:lang w:val="en-US"/>
-        </w:rPr>
-        <w:t>Create some basic design for players that would allow:</w:t>
+      </w:pPr>
+      <w:r>
+        <w:t>Draw sombreros (with swappable palette, to get unique one per player)</w:t>
       </w:r>
     </w:p>
     <w:p>
       <w:pPr>
         <w:pStyle w:val="ListParagraph"/>
         <w:numPr>
-          <w:ilvl w:val="1"/>
-          <w:numId w:val="7"/>
+          <w:ilvl w:val="0"/>
+          <w:numId w:val="11"/>
         </w:numPr>
+      </w:pPr>
+      <w:r>
+        <w:t>Draw a basic player underneath? Is it necessary?</w:t>
+      </w:r>
+    </w:p>
+    <w:p/>
+    <w:p/>
+    <w:p/>
+    <w:p>
+      <w:pPr>
         <w:rPr>
-          <w:lang w:val="en-US"/>
+          <w:rFonts w:ascii="Kavoon" w:hAnsi="Kavoon"/>
+          <w:sz w:val="72"/>
+          <w:szCs w:val="72"/>
         </w:rPr>
       </w:pPr>
       <w:r>
-        <w:rPr>
-          <w:lang w:val="en-US"/>
-        </w:rPr>
-        <w:t>Swapping heads (different shapes/types)</w:t>
+        <w:br w:type="page"/>
+      </w:r>
+    </w:p>
+    <w:p>
+      <w:pPr>
+        <w:pStyle w:val="Heading1"/>
+      </w:pPr>
+      <w:r>
+        <w:lastRenderedPageBreak/>
+        <w:t>Powerups</w:t>
+      </w:r>
+    </w:p>
+    <w:p>
+      <w:pPr>
+        <w:pStyle w:val="Heading2"/>
+      </w:pPr>
+      <w:r>
+        <w:t>Button-based</w:t>
       </w:r>
     </w:p>
     <w:p>
       <w:pPr>
         <w:pStyle w:val="ListParagraph"/>
         <w:numPr>
-          <w:ilvl w:val="1"/>
-          <w:numId w:val="7"/>
+          <w:ilvl w:val="0"/>
+          <w:numId w:val="12"/>
         </w:numPr>
+      </w:pPr>
+      <w:r>
+        <w:t xml:space="preserve">Jump </w:t>
+      </w:r>
+    </w:p>
+    <w:p>
+      <w:pPr>
+        <w:pStyle w:val="ListParagraph"/>
+        <w:numPr>
+          <w:ilvl w:val="0"/>
+          <w:numId w:val="12"/>
+        </w:numPr>
+      </w:pPr>
+      <w:r>
+        <w:t>Dash = quick speed burst in a direction</w:t>
+      </w:r>
+    </w:p>
+    <w:p>
+      <w:pPr>
+        <w:pStyle w:val="ListParagraph"/>
+        <w:numPr>
+          <w:ilvl w:val="0"/>
+          <w:numId w:val="12"/>
+        </w:numPr>
+      </w:pPr>
+      <w:r>
+        <w:t>Magnet/Repel = attract/repel all eggs within a certain radius</w:t>
+      </w:r>
+    </w:p>
+    <w:p>
+      <w:pPr>
+        <w:pStyle w:val="ListParagraph"/>
+        <w:numPr>
+          <w:ilvl w:val="0"/>
+          <w:numId w:val="12"/>
+        </w:numPr>
+      </w:pPr>
+      <w:r>
+        <w:t xml:space="preserve">NoGravity = disable gravity (or just </w:t>
+      </w:r>
+      <w:r>
         <w:rPr>
-          <w:lang w:val="en-US"/>
+          <w:i/>
         </w:rPr>
-      </w:pPr>
+        <w:t>freeze</w:t>
+      </w:r>
       <w:r>
         <w:rPr>
-          <w:lang w:val="en-US"/>
+          <w:iCs/>
         </w:rPr>
-        <w:t>Holding 0/1/… “frying pans”</w:t>
-      </w:r>
-    </w:p>
+        <w:t>?) all eggs within a certain radius</w:t>
+      </w:r>
+    </w:p>
+    <w:p>
+      <w:pPr>
+        <w:pStyle w:val="ListParagraph"/>
+        <w:numPr>
+          <w:ilvl w:val="0"/>
+          <w:numId w:val="12"/>
+        </w:numPr>
+      </w:pPr>
+      <w:r>
+        <w:t xml:space="preserve">Frisbee = you can </w:t>
+      </w:r>
+      <w:r>
+        <w:rPr>
+          <w:i/>
+        </w:rPr>
+        <w:t>throw</w:t>
+      </w:r>
+      <w:r>
+        <w:t xml:space="preserve"> your sombrero (and it will come back to you like a boomerang?)</w:t>
+      </w:r>
+    </w:p>
+    <w:p/>
+    <w:p>
+      <w:pPr>
+        <w:pStyle w:val="Heading2"/>
+      </w:pPr>
+      <w:r>
+        <w:t>General</w:t>
+      </w:r>
+    </w:p>
+    <w:p>
+      <w:pPr>
+        <w:pStyle w:val="ListParagraph"/>
+        <w:numPr>
+          <w:ilvl w:val="0"/>
+          <w:numId w:val="13"/>
+        </w:numPr>
+      </w:pPr>
+      <w:r>
+        <w:t>Earthquake = Your sombrero is slanted sideways</w:t>
+      </w:r>
+    </w:p>
+    <w:p>
+      <w:pPr>
+        <w:pStyle w:val="ListParagraph"/>
+        <w:numPr>
+          <w:ilvl w:val="0"/>
+          <w:numId w:val="13"/>
+        </w:numPr>
+      </w:pPr>
+      <w:r>
+        <w:t xml:space="preserve">Frying Pan = Your sombrero is mounted at your </w:t>
+      </w:r>
+      <w:r>
+        <w:rPr>
+          <w:i/>
+          <w:iCs/>
+        </w:rPr>
+        <w:t>side</w:t>
+      </w:r>
+      <w:r>
+        <w:t xml:space="preserve"> (half height), instead of on your head</w:t>
+      </w:r>
+    </w:p>
+    <w:p>
+      <w:pPr>
+        <w:pStyle w:val="ListParagraph"/>
+        <w:numPr>
+          <w:ilvl w:val="0"/>
+          <w:numId w:val="13"/>
+        </w:numPr>
+      </w:pPr>
+      <w:r>
+        <w:t>Move faster/slower</w:t>
+      </w:r>
+    </w:p>
+    <w:p>
+      <w:pPr>
+        <w:pStyle w:val="ListParagraph"/>
+        <w:numPr>
+          <w:ilvl w:val="0"/>
+          <w:numId w:val="13"/>
+        </w:numPr>
+      </w:pPr>
+      <w:r>
+        <w:t>Move like you’re on ice</w:t>
+      </w:r>
+    </w:p>
+    <w:p>
+      <w:pPr>
+        <w:pStyle w:val="ListParagraph"/>
+        <w:numPr>
+          <w:ilvl w:val="0"/>
+          <w:numId w:val="13"/>
+        </w:numPr>
+      </w:pPr>
+      <w:r>
+        <w:t>Bounciness plus/min = eggs bounce more or less on your head</w:t>
+      </w:r>
+    </w:p>
+    <w:p/>
+    <w:p>
+      <w:pPr>
+        <w:pStyle w:val="Heading2"/>
+      </w:pPr>
+      <w:r>
+        <w:t>Global</w:t>
+      </w:r>
+    </w:p>
+    <w:p>
+      <w:pPr>
+        <w:pStyle w:val="ListParagraph"/>
+        <w:numPr>
+          <w:ilvl w:val="0"/>
+          <w:numId w:val="14"/>
+        </w:numPr>
+      </w:pPr>
+      <w:r>
+        <w:t>Lower/Higher gravity</w:t>
+      </w:r>
+    </w:p>
+    <w:p>
+      <w:pPr>
+        <w:pStyle w:val="ListParagraph"/>
+        <w:numPr>
+          <w:ilvl w:val="0"/>
+          <w:numId w:val="14"/>
+        </w:numPr>
+      </w:pPr>
+      <w:r>
+        <w:t>Faster/slower moving eggs</w:t>
+      </w:r>
+    </w:p>
+    <w:p>
+      <w:pPr>
+        <w:pStyle w:val="ListParagraph"/>
+        <w:numPr>
+          <w:ilvl w:val="0"/>
+          <w:numId w:val="14"/>
+        </w:numPr>
+      </w:pPr>
+      <w:r>
+        <w:t>Eggs are worth double their points</w:t>
+      </w:r>
+    </w:p>
+    <w:p>
+      <w:r>
+        <w:br w:type="page"/>
+      </w:r>
+    </w:p>
+    <w:p>
+      <w:pPr>
+        <w:pStyle w:val="Heading1"/>
+      </w:pPr>
+      <w:r>
+        <w:lastRenderedPageBreak/>
+        <w:t>Obstacles</w:t>
+      </w:r>
+    </w:p>
+    <w:p>
+      <w:pPr>
+        <w:pStyle w:val="Heading2"/>
+      </w:pPr>
+      <w:r>
+        <w:t>Visual</w:t>
+      </w:r>
+    </w:p>
+    <w:p>
+      <w:r>
+        <w:t>Although they can have a gameplay impact, they’re mostly for environment and visual flair.</w:t>
+      </w:r>
+    </w:p>
+    <w:p>
+      <w:pPr>
+        <w:pStyle w:val="ListParagraph"/>
+        <w:numPr>
+          <w:ilvl w:val="0"/>
+          <w:numId w:val="16"/>
+        </w:numPr>
+      </w:pPr>
+      <w:r>
+        <w:t>Trees</w:t>
+      </w:r>
+    </w:p>
+    <w:p>
+      <w:pPr>
+        <w:pStyle w:val="ListParagraph"/>
+        <w:numPr>
+          <w:ilvl w:val="0"/>
+          <w:numId w:val="16"/>
+        </w:numPr>
+      </w:pPr>
+      <w:r>
+        <w:t>Rocks</w:t>
+      </w:r>
+    </w:p>
+    <w:p>
+      <w:r>
+        <w:t>These can be static</w:t>
+      </w:r>
+      <w:r>
+        <w:t xml:space="preserve"> (in low numbers)</w:t>
+      </w:r>
+      <w:r>
+        <w:t xml:space="preserve">. </w:t>
+      </w:r>
+    </w:p>
+    <w:p>
+      <w:r>
+        <w:t xml:space="preserve">But they are mostly </w:t>
+      </w:r>
+      <w:r>
+        <w:rPr>
+          <w:i/>
+          <w:iCs/>
+        </w:rPr>
+        <w:t>dynamic</w:t>
+      </w:r>
+      <w:r>
+        <w:t>: popping up, then disappearing against after some time.</w:t>
+      </w:r>
+    </w:p>
+    <w:p/>
+    <w:p>
+      <w:pPr>
+        <w:pStyle w:val="Heading2"/>
+      </w:pPr>
+      <w:r>
+        <w:t>Physics</w:t>
+      </w:r>
+    </w:p>
+    <w:p>
+      <w:r>
+        <w:t>These give a great deal of extra options, deflections, movement, etcetera.</w:t>
+      </w:r>
+    </w:p>
+    <w:p>
+      <w:pPr>
+        <w:pStyle w:val="ListParagraph"/>
+        <w:numPr>
+          <w:ilvl w:val="0"/>
+          <w:numId w:val="10"/>
+        </w:numPr>
+      </w:pPr>
+      <w:r>
+        <w:t>A (low) trampoline to move around, which can either help you jump, or save an egg from falling</w:t>
+      </w:r>
+    </w:p>
+    <w:p>
+      <w:pPr>
+        <w:pStyle w:val="ListParagraph"/>
+        <w:numPr>
+          <w:ilvl w:val="0"/>
+          <w:numId w:val="10"/>
+        </w:numPr>
+      </w:pPr>
+      <w:r>
+        <w:t xml:space="preserve">Same with a </w:t>
+      </w:r>
+      <w:r>
+        <w:rPr>
+          <w:i/>
+          <w:iCs/>
+        </w:rPr>
+        <w:t>pillow</w:t>
+      </w:r>
+    </w:p>
+    <w:p>
+      <w:pPr>
+        <w:pStyle w:val="ListParagraph"/>
+        <w:numPr>
+          <w:ilvl w:val="0"/>
+          <w:numId w:val="10"/>
+        </w:numPr>
+      </w:pPr>
+      <w:r>
+        <w:t xml:space="preserve">A </w:t>
+      </w:r>
+      <w:r>
+        <w:rPr>
+          <w:i/>
+          <w:iCs/>
+        </w:rPr>
+        <w:t>ramp</w:t>
+      </w:r>
+      <w:r>
+        <w:t xml:space="preserve"> that deflects the eggs.</w:t>
+      </w:r>
+    </w:p>
+    <w:p/>
     <w:sectPr>
       <w:pgSz w:w="12240" w:h="15840"/>
       <w:pgMar w:top="1440" w:right="1440" w:bottom="1440" w:left="1440" w:header="720" w:footer="720" w:gutter="0"/>
@@ -930,6 +1050,119 @@
 <file path=word/numbering.xml><?xml version="1.0" encoding="utf-8"?>
 <w:numbering xmlns:wpc="http://schemas.microsoft.com/office/word/2010/wordprocessingCanvas" xmlns:cx="http://schemas.microsoft.com/office/drawing/2014/chartex" xmlns:cx1="http://schemas.microsoft.com/office/drawing/2015/9/8/chartex" xmlns:cx2="http://schemas.microsoft.com/office/drawing/2015/10/21/chartex" xmlns:cx3="http://schemas.microsoft.com/office/drawing/2016/5/9/chartex" xmlns:cx4="http://schemas.microsoft.com/office/drawing/2016/5/10/chartex" xmlns:cx5="http://schemas.microsoft.com/office/drawing/2016/5/11/chartex" xmlns:cx6="http://schemas.microsoft.com/office/drawing/2016/5/12/chartex" xmlns:cx7="http://schemas.microsoft.com/office/drawing/2016/5/13/chartex" xmlns:cx8="http://schemas.microsoft.com/office/drawing/2016/5/14/chartex" xmlns:mc="http://schemas.openxmlformats.org/markup-compatibility/2006" xmlns:aink="http://schemas.microsoft.com/office/drawing/2016/ink" xmlns:am3d="http://schemas.microsoft.com/office/drawing/2017/model3d" xmlns:o="urn:schemas-microsoft-com:office:office" xmlns:r="http://schemas.openxmlformats.org/officeDocument/2006/relationships" xmlns:m="http://schemas.openxmlformats.org/officeDocument/2006/math" xmlns:v="urn:schemas-microsoft-com:vml" xmlns:wp14="http://schemas.microsoft.com/office/word/2010/wordprocessingDrawing" xmlns:wp="http://schemas.openxmlformats.org/drawingml/2006/wordprocessingDrawing" xmlns:w10="urn:schemas-microsoft-com:office:word" xmlns:w="http://schemas.openxmlformats.org/wordprocessingml/2006/main" xmlns:w14="http://schemas.microsoft.com/office/word/2010/wordml" xmlns:w15="http://schemas.microsoft.com/office/word/2012/wordml" xmlns:w16cex="http://schemas.microsoft.com/office/word/2018/wordml/cex" xmlns:w16cid="http://schemas.microsoft.com/office/word/2016/wordml/cid" xmlns:w16="http://schemas.microsoft.com/office/word/2018/wordml" xmlns:w16sdtdh="http://schemas.microsoft.com/office/word/2020/wordml/sdtdatahash" xmlns:w16se="http://schemas.microsoft.com/office/word/2015/wordml/symex" xmlns:wpg="http://schemas.microsoft.com/office/word/2010/wordprocessingGroup" xmlns:wpi="http://schemas.microsoft.com/office/word/2010/wordprocessingInk" xmlns:wne="http://schemas.microsoft.com/office/word/2006/wordml" xmlns:wps="http://schemas.microsoft.com/office/word/2010/wordprocessingShape" mc:Ignorable="w14 w15 w16se w16cid w16 w16cex w16sdtdh wp14">
   <w:abstractNum w:abstractNumId="0" w15:restartNumberingAfterBreak="0">
+    <w:nsid w:val="008B0DB3"/>
+    <w:multiLevelType w:val="hybridMultilevel"/>
+    <w:tmpl w:val="667634CE"/>
+    <w:lvl w:ilvl="0" w:tplc="04090001">
+      <w:start w:val="1"/>
+      <w:numFmt w:val="bullet"/>
+      <w:lvlText w:val=""/>
+      <w:lvlJc w:val="left"/>
+      <w:pPr>
+        <w:ind w:left="720" w:hanging="360"/>
+      </w:pPr>
+      <w:rPr>
+        <w:rFonts w:ascii="Symbol" w:hAnsi="Symbol" w:hint="default"/>
+      </w:rPr>
+    </w:lvl>
+    <w:lvl w:ilvl="1" w:tplc="04090003" w:tentative="1">
+      <w:start w:val="1"/>
+      <w:numFmt w:val="bullet"/>
+      <w:lvlText w:val="o"/>
+      <w:lvlJc w:val="left"/>
+      <w:pPr>
+        <w:ind w:left="1440" w:hanging="360"/>
+      </w:pPr>
+      <w:rPr>
+        <w:rFonts w:ascii="Courier New" w:hAnsi="Courier New" w:cs="Courier New" w:hint="default"/>
+      </w:rPr>
+    </w:lvl>
+    <w:lvl w:ilvl="2" w:tplc="04090005" w:tentative="1">
+      <w:start w:val="1"/>
+      <w:numFmt w:val="bullet"/>
+      <w:lvlText w:val=""/>
+      <w:lvlJc w:val="left"/>
+      <w:pPr>
+        <w:ind w:left="2160" w:hanging="360"/>
+      </w:pPr>
+      <w:rPr>
+        <w:rFonts w:ascii="Wingdings" w:hAnsi="Wingdings" w:hint="default"/>
+      </w:rPr>
+    </w:lvl>
+    <w:lvl w:ilvl="3" w:tplc="04090001" w:tentative="1">
+      <w:start w:val="1"/>
+      <w:numFmt w:val="bullet"/>
+      <w:lvlText w:val=""/>
+      <w:lvlJc w:val="left"/>
+      <w:pPr>
+        <w:ind w:left="2880" w:hanging="360"/>
+      </w:pPr>
+      <w:rPr>
+        <w:rFonts w:ascii="Symbol" w:hAnsi="Symbol" w:hint="default"/>
+      </w:rPr>
+    </w:lvl>
+    <w:lvl w:ilvl="4" w:tplc="04090003" w:tentative="1">
+      <w:start w:val="1"/>
+      <w:numFmt w:val="bullet"/>
+      <w:lvlText w:val="o"/>
+      <w:lvlJc w:val="left"/>
+      <w:pPr>
+        <w:ind w:left="3600" w:hanging="360"/>
+      </w:pPr>
+      <w:rPr>
+        <w:rFonts w:ascii="Courier New" w:hAnsi="Courier New" w:cs="Courier New" w:hint="default"/>
+      </w:rPr>
+    </w:lvl>
+    <w:lvl w:ilvl="5" w:tplc="04090005" w:tentative="1">
+      <w:start w:val="1"/>
+      <w:numFmt w:val="bullet"/>
+      <w:lvlText w:val=""/>
+      <w:lvlJc w:val="left"/>
+      <w:pPr>
+        <w:ind w:left="4320" w:hanging="360"/>
+      </w:pPr>
+      <w:rPr>
+        <w:rFonts w:ascii="Wingdings" w:hAnsi="Wingdings" w:hint="default"/>
+      </w:rPr>
+    </w:lvl>
+    <w:lvl w:ilvl="6" w:tplc="04090001" w:tentative="1">
+      <w:start w:val="1"/>
+      <w:numFmt w:val="bullet"/>
+      <w:lvlText w:val=""/>
+      <w:lvlJc w:val="left"/>
+      <w:pPr>
+        <w:ind w:left="5040" w:hanging="360"/>
+      </w:pPr>
+      <w:rPr>
+        <w:rFonts w:ascii="Symbol" w:hAnsi="Symbol" w:hint="default"/>
+      </w:rPr>
+    </w:lvl>
+    <w:lvl w:ilvl="7" w:tplc="04090003" w:tentative="1">
+      <w:start w:val="1"/>
+      <w:numFmt w:val="bullet"/>
+      <w:lvlText w:val="o"/>
+      <w:lvlJc w:val="left"/>
+      <w:pPr>
+        <w:ind w:left="5760" w:hanging="360"/>
+      </w:pPr>
+      <w:rPr>
+        <w:rFonts w:ascii="Courier New" w:hAnsi="Courier New" w:cs="Courier New" w:hint="default"/>
+      </w:rPr>
+    </w:lvl>
+    <w:lvl w:ilvl="8" w:tplc="04090005" w:tentative="1">
+      <w:start w:val="1"/>
+      <w:numFmt w:val="bullet"/>
+      <w:lvlText w:val=""/>
+      <w:lvlJc w:val="left"/>
+      <w:pPr>
+        <w:ind w:left="6480" w:hanging="360"/>
+      </w:pPr>
+      <w:rPr>
+        <w:rFonts w:ascii="Wingdings" w:hAnsi="Wingdings" w:hint="default"/>
+      </w:rPr>
+    </w:lvl>
+  </w:abstractNum>
+  <w:abstractNum w:abstractNumId="1" w15:restartNumberingAfterBreak="0">
     <w:nsid w:val="08652C37"/>
     <w:multiLevelType w:val="hybridMultilevel"/>
     <w:tmpl w:val="052A75F8"/>
@@ -1042,7 +1275,7 @@
       </w:rPr>
     </w:lvl>
   </w:abstractNum>
-  <w:abstractNum w:abstractNumId="1" w15:restartNumberingAfterBreak="0">
+  <w:abstractNum w:abstractNumId="2" w15:restartNumberingAfterBreak="0">
     <w:nsid w:val="0FB716A4"/>
     <w:multiLevelType w:val="hybridMultilevel"/>
     <w:tmpl w:val="77883F68"/>
@@ -1155,7 +1388,233 @@
       </w:rPr>
     </w:lvl>
   </w:abstractNum>
-  <w:abstractNum w:abstractNumId="2" w15:restartNumberingAfterBreak="0">
+  <w:abstractNum w:abstractNumId="3" w15:restartNumberingAfterBreak="0">
+    <w:nsid w:val="1452372E"/>
+    <w:multiLevelType w:val="hybridMultilevel"/>
+    <w:tmpl w:val="2FAE7362"/>
+    <w:lvl w:ilvl="0" w:tplc="04090001">
+      <w:start w:val="1"/>
+      <w:numFmt w:val="bullet"/>
+      <w:lvlText w:val=""/>
+      <w:lvlJc w:val="left"/>
+      <w:pPr>
+        <w:ind w:left="720" w:hanging="360"/>
+      </w:pPr>
+      <w:rPr>
+        <w:rFonts w:ascii="Symbol" w:hAnsi="Symbol" w:hint="default"/>
+      </w:rPr>
+    </w:lvl>
+    <w:lvl w:ilvl="1" w:tplc="04090003" w:tentative="1">
+      <w:start w:val="1"/>
+      <w:numFmt w:val="bullet"/>
+      <w:lvlText w:val="o"/>
+      <w:lvlJc w:val="left"/>
+      <w:pPr>
+        <w:ind w:left="1440" w:hanging="360"/>
+      </w:pPr>
+      <w:rPr>
+        <w:rFonts w:ascii="Courier New" w:hAnsi="Courier New" w:cs="Courier New" w:hint="default"/>
+      </w:rPr>
+    </w:lvl>
+    <w:lvl w:ilvl="2" w:tplc="04090005" w:tentative="1">
+      <w:start w:val="1"/>
+      <w:numFmt w:val="bullet"/>
+      <w:lvlText w:val=""/>
+      <w:lvlJc w:val="left"/>
+      <w:pPr>
+        <w:ind w:left="2160" w:hanging="360"/>
+      </w:pPr>
+      <w:rPr>
+        <w:rFonts w:ascii="Wingdings" w:hAnsi="Wingdings" w:hint="default"/>
+      </w:rPr>
+    </w:lvl>
+    <w:lvl w:ilvl="3" w:tplc="04090001" w:tentative="1">
+      <w:start w:val="1"/>
+      <w:numFmt w:val="bullet"/>
+      <w:lvlText w:val=""/>
+      <w:lvlJc w:val="left"/>
+      <w:pPr>
+        <w:ind w:left="2880" w:hanging="360"/>
+      </w:pPr>
+      <w:rPr>
+        <w:rFonts w:ascii="Symbol" w:hAnsi="Symbol" w:hint="default"/>
+      </w:rPr>
+    </w:lvl>
+    <w:lvl w:ilvl="4" w:tplc="04090003" w:tentative="1">
+      <w:start w:val="1"/>
+      <w:numFmt w:val="bullet"/>
+      <w:lvlText w:val="o"/>
+      <w:lvlJc w:val="left"/>
+      <w:pPr>
+        <w:ind w:left="3600" w:hanging="360"/>
+      </w:pPr>
+      <w:rPr>
+        <w:rFonts w:ascii="Courier New" w:hAnsi="Courier New" w:cs="Courier New" w:hint="default"/>
+      </w:rPr>
+    </w:lvl>
+    <w:lvl w:ilvl="5" w:tplc="04090005" w:tentative="1">
+      <w:start w:val="1"/>
+      <w:numFmt w:val="bullet"/>
+      <w:lvlText w:val=""/>
+      <w:lvlJc w:val="left"/>
+      <w:pPr>
+        <w:ind w:left="4320" w:hanging="360"/>
+      </w:pPr>
+      <w:rPr>
+        <w:rFonts w:ascii="Wingdings" w:hAnsi="Wingdings" w:hint="default"/>
+      </w:rPr>
+    </w:lvl>
+    <w:lvl w:ilvl="6" w:tplc="04090001" w:tentative="1">
+      <w:start w:val="1"/>
+      <w:numFmt w:val="bullet"/>
+      <w:lvlText w:val=""/>
+      <w:lvlJc w:val="left"/>
+      <w:pPr>
+        <w:ind w:left="5040" w:hanging="360"/>
+      </w:pPr>
+      <w:rPr>
+        <w:rFonts w:ascii="Symbol" w:hAnsi="Symbol" w:hint="default"/>
+      </w:rPr>
+    </w:lvl>
+    <w:lvl w:ilvl="7" w:tplc="04090003" w:tentative="1">
+      <w:start w:val="1"/>
+      <w:numFmt w:val="bullet"/>
+      <w:lvlText w:val="o"/>
+      <w:lvlJc w:val="left"/>
+      <w:pPr>
+        <w:ind w:left="5760" w:hanging="360"/>
+      </w:pPr>
+      <w:rPr>
+        <w:rFonts w:ascii="Courier New" w:hAnsi="Courier New" w:cs="Courier New" w:hint="default"/>
+      </w:rPr>
+    </w:lvl>
+    <w:lvl w:ilvl="8" w:tplc="04090005" w:tentative="1">
+      <w:start w:val="1"/>
+      <w:numFmt w:val="bullet"/>
+      <w:lvlText w:val=""/>
+      <w:lvlJc w:val="left"/>
+      <w:pPr>
+        <w:ind w:left="6480" w:hanging="360"/>
+      </w:pPr>
+      <w:rPr>
+        <w:rFonts w:ascii="Wingdings" w:hAnsi="Wingdings" w:hint="default"/>
+      </w:rPr>
+    </w:lvl>
+  </w:abstractNum>
+  <w:abstractNum w:abstractNumId="4" w15:restartNumberingAfterBreak="0">
+    <w:nsid w:val="15993336"/>
+    <w:multiLevelType w:val="hybridMultilevel"/>
+    <w:tmpl w:val="A37E7FE4"/>
+    <w:lvl w:ilvl="0" w:tplc="04090001">
+      <w:start w:val="1"/>
+      <w:numFmt w:val="bullet"/>
+      <w:lvlText w:val=""/>
+      <w:lvlJc w:val="left"/>
+      <w:pPr>
+        <w:ind w:left="720" w:hanging="360"/>
+      </w:pPr>
+      <w:rPr>
+        <w:rFonts w:ascii="Symbol" w:hAnsi="Symbol" w:hint="default"/>
+      </w:rPr>
+    </w:lvl>
+    <w:lvl w:ilvl="1" w:tplc="04090003" w:tentative="1">
+      <w:start w:val="1"/>
+      <w:numFmt w:val="bullet"/>
+      <w:lvlText w:val="o"/>
+      <w:lvlJc w:val="left"/>
+      <w:pPr>
+        <w:ind w:left="1440" w:hanging="360"/>
+      </w:pPr>
+      <w:rPr>
+        <w:rFonts w:ascii="Courier New" w:hAnsi="Courier New" w:cs="Courier New" w:hint="default"/>
+      </w:rPr>
+    </w:lvl>
+    <w:lvl w:ilvl="2" w:tplc="04090005" w:tentative="1">
+      <w:start w:val="1"/>
+      <w:numFmt w:val="bullet"/>
+      <w:lvlText w:val=""/>
+      <w:lvlJc w:val="left"/>
+      <w:pPr>
+        <w:ind w:left="2160" w:hanging="360"/>
+      </w:pPr>
+      <w:rPr>
+        <w:rFonts w:ascii="Wingdings" w:hAnsi="Wingdings" w:hint="default"/>
+      </w:rPr>
+    </w:lvl>
+    <w:lvl w:ilvl="3" w:tplc="04090001" w:tentative="1">
+      <w:start w:val="1"/>
+      <w:numFmt w:val="bullet"/>
+      <w:lvlText w:val=""/>
+      <w:lvlJc w:val="left"/>
+      <w:pPr>
+        <w:ind w:left="2880" w:hanging="360"/>
+      </w:pPr>
+      <w:rPr>
+        <w:rFonts w:ascii="Symbol" w:hAnsi="Symbol" w:hint="default"/>
+      </w:rPr>
+    </w:lvl>
+    <w:lvl w:ilvl="4" w:tplc="04090003" w:tentative="1">
+      <w:start w:val="1"/>
+      <w:numFmt w:val="bullet"/>
+      <w:lvlText w:val="o"/>
+      <w:lvlJc w:val="left"/>
+      <w:pPr>
+        <w:ind w:left="3600" w:hanging="360"/>
+      </w:pPr>
+      <w:rPr>
+        <w:rFonts w:ascii="Courier New" w:hAnsi="Courier New" w:cs="Courier New" w:hint="default"/>
+      </w:rPr>
+    </w:lvl>
+    <w:lvl w:ilvl="5" w:tplc="04090005" w:tentative="1">
+      <w:start w:val="1"/>
+      <w:numFmt w:val="bullet"/>
+      <w:lvlText w:val=""/>
+      <w:lvlJc w:val="left"/>
+      <w:pPr>
+        <w:ind w:left="4320" w:hanging="360"/>
+      </w:pPr>
+      <w:rPr>
+        <w:rFonts w:ascii="Wingdings" w:hAnsi="Wingdings" w:hint="default"/>
+      </w:rPr>
+    </w:lvl>
+    <w:lvl w:ilvl="6" w:tplc="04090001" w:tentative="1">
+      <w:start w:val="1"/>
+      <w:numFmt w:val="bullet"/>
+      <w:lvlText w:val=""/>
+      <w:lvlJc w:val="left"/>
+      <w:pPr>
+        <w:ind w:left="5040" w:hanging="360"/>
+      </w:pPr>
+      <w:rPr>
+        <w:rFonts w:ascii="Symbol" w:hAnsi="Symbol" w:hint="default"/>
+      </w:rPr>
+    </w:lvl>
+    <w:lvl w:ilvl="7" w:tplc="04090003" w:tentative="1">
+      <w:start w:val="1"/>
+      <w:numFmt w:val="bullet"/>
+      <w:lvlText w:val="o"/>
+      <w:lvlJc w:val="left"/>
+      <w:pPr>
+        <w:ind w:left="5760" w:hanging="360"/>
+      </w:pPr>
+      <w:rPr>
+        <w:rFonts w:ascii="Courier New" w:hAnsi="Courier New" w:cs="Courier New" w:hint="default"/>
+      </w:rPr>
+    </w:lvl>
+    <w:lvl w:ilvl="8" w:tplc="04090005" w:tentative="1">
+      <w:start w:val="1"/>
+      <w:numFmt w:val="bullet"/>
+      <w:lvlText w:val=""/>
+      <w:lvlJc w:val="left"/>
+      <w:pPr>
+        <w:ind w:left="6480" w:hanging="360"/>
+      </w:pPr>
+      <w:rPr>
+        <w:rFonts w:ascii="Wingdings" w:hAnsi="Wingdings" w:hint="default"/>
+      </w:rPr>
+    </w:lvl>
+  </w:abstractNum>
+  <w:abstractNum w:abstractNumId="5" w15:restartNumberingAfterBreak="0">
     <w:nsid w:val="1D5D3937"/>
     <w:multiLevelType w:val="hybridMultilevel"/>
     <w:tmpl w:val="673E1B60"/>
@@ -1268,7 +1727,120 @@
       </w:rPr>
     </w:lvl>
   </w:abstractNum>
-  <w:abstractNum w:abstractNumId="3" w15:restartNumberingAfterBreak="0">
+  <w:abstractNum w:abstractNumId="6" w15:restartNumberingAfterBreak="0">
+    <w:nsid w:val="21432D65"/>
+    <w:multiLevelType w:val="hybridMultilevel"/>
+    <w:tmpl w:val="782240F4"/>
+    <w:lvl w:ilvl="0" w:tplc="04090001">
+      <w:start w:val="1"/>
+      <w:numFmt w:val="bullet"/>
+      <w:lvlText w:val=""/>
+      <w:lvlJc w:val="left"/>
+      <w:pPr>
+        <w:ind w:left="720" w:hanging="360"/>
+      </w:pPr>
+      <w:rPr>
+        <w:rFonts w:ascii="Symbol" w:hAnsi="Symbol" w:hint="default"/>
+      </w:rPr>
+    </w:lvl>
+    <w:lvl w:ilvl="1" w:tplc="04090003" w:tentative="1">
+      <w:start w:val="1"/>
+      <w:numFmt w:val="bullet"/>
+      <w:lvlText w:val="o"/>
+      <w:lvlJc w:val="left"/>
+      <w:pPr>
+        <w:ind w:left="1440" w:hanging="360"/>
+      </w:pPr>
+      <w:rPr>
+        <w:rFonts w:ascii="Courier New" w:hAnsi="Courier New" w:cs="Courier New" w:hint="default"/>
+      </w:rPr>
+    </w:lvl>
+    <w:lvl w:ilvl="2" w:tplc="04090005" w:tentative="1">
+      <w:start w:val="1"/>
+      <w:numFmt w:val="bullet"/>
+      <w:lvlText w:val=""/>
+      <w:lvlJc w:val="left"/>
+      <w:pPr>
+        <w:ind w:left="2160" w:hanging="360"/>
+      </w:pPr>
+      <w:rPr>
+        <w:rFonts w:ascii="Wingdings" w:hAnsi="Wingdings" w:hint="default"/>
+      </w:rPr>
+    </w:lvl>
+    <w:lvl w:ilvl="3" w:tplc="04090001" w:tentative="1">
+      <w:start w:val="1"/>
+      <w:numFmt w:val="bullet"/>
+      <w:lvlText w:val=""/>
+      <w:lvlJc w:val="left"/>
+      <w:pPr>
+        <w:ind w:left="2880" w:hanging="360"/>
+      </w:pPr>
+      <w:rPr>
+        <w:rFonts w:ascii="Symbol" w:hAnsi="Symbol" w:hint="default"/>
+      </w:rPr>
+    </w:lvl>
+    <w:lvl w:ilvl="4" w:tplc="04090003" w:tentative="1">
+      <w:start w:val="1"/>
+      <w:numFmt w:val="bullet"/>
+      <w:lvlText w:val="o"/>
+      <w:lvlJc w:val="left"/>
+      <w:pPr>
+        <w:ind w:left="3600" w:hanging="360"/>
+      </w:pPr>
+      <w:rPr>
+        <w:rFonts w:ascii="Courier New" w:hAnsi="Courier New" w:cs="Courier New" w:hint="default"/>
+      </w:rPr>
+    </w:lvl>
+    <w:lvl w:ilvl="5" w:tplc="04090005" w:tentative="1">
+      <w:start w:val="1"/>
+      <w:numFmt w:val="bullet"/>
+      <w:lvlText w:val=""/>
+      <w:lvlJc w:val="left"/>
+      <w:pPr>
+        <w:ind w:left="4320" w:hanging="360"/>
+      </w:pPr>
+      <w:rPr>
+        <w:rFonts w:ascii="Wingdings" w:hAnsi="Wingdings" w:hint="default"/>
+      </w:rPr>
+    </w:lvl>
+    <w:lvl w:ilvl="6" w:tplc="04090001" w:tentative="1">
+      <w:start w:val="1"/>
+      <w:numFmt w:val="bullet"/>
+      <w:lvlText w:val=""/>
+      <w:lvlJc w:val="left"/>
+      <w:pPr>
+        <w:ind w:left="5040" w:hanging="360"/>
+      </w:pPr>
+      <w:rPr>
+        <w:rFonts w:ascii="Symbol" w:hAnsi="Symbol" w:hint="default"/>
+      </w:rPr>
+    </w:lvl>
+    <w:lvl w:ilvl="7" w:tplc="04090003" w:tentative="1">
+      <w:start w:val="1"/>
+      <w:numFmt w:val="bullet"/>
+      <w:lvlText w:val="o"/>
+      <w:lvlJc w:val="left"/>
+      <w:pPr>
+        <w:ind w:left="5760" w:hanging="360"/>
+      </w:pPr>
+      <w:rPr>
+        <w:rFonts w:ascii="Courier New" w:hAnsi="Courier New" w:cs="Courier New" w:hint="default"/>
+      </w:rPr>
+    </w:lvl>
+    <w:lvl w:ilvl="8" w:tplc="04090005" w:tentative="1">
+      <w:start w:val="1"/>
+      <w:numFmt w:val="bullet"/>
+      <w:lvlText w:val=""/>
+      <w:lvlJc w:val="left"/>
+      <w:pPr>
+        <w:ind w:left="6480" w:hanging="360"/>
+      </w:pPr>
+      <w:rPr>
+        <w:rFonts w:ascii="Wingdings" w:hAnsi="Wingdings" w:hint="default"/>
+      </w:rPr>
+    </w:lvl>
+  </w:abstractNum>
+  <w:abstractNum w:abstractNumId="7" w15:restartNumberingAfterBreak="0">
     <w:nsid w:val="236B03E0"/>
     <w:multiLevelType w:val="hybridMultilevel"/>
     <w:tmpl w:val="A7DE8858"/>
@@ -1381,7 +1953,7 @@
       </w:rPr>
     </w:lvl>
   </w:abstractNum>
-  <w:abstractNum w:abstractNumId="4" w15:restartNumberingAfterBreak="0">
+  <w:abstractNum w:abstractNumId="8" w15:restartNumberingAfterBreak="0">
     <w:nsid w:val="2EA47F1B"/>
     <w:multiLevelType w:val="hybridMultilevel"/>
     <w:tmpl w:val="E9DE6CBE"/>
@@ -1494,7 +2066,346 @@
       </w:rPr>
     </w:lvl>
   </w:abstractNum>
-  <w:abstractNum w:abstractNumId="5" w15:restartNumberingAfterBreak="0">
+  <w:abstractNum w:abstractNumId="9" w15:restartNumberingAfterBreak="0">
+    <w:nsid w:val="40C50EC9"/>
+    <w:multiLevelType w:val="hybridMultilevel"/>
+    <w:tmpl w:val="CECAAE78"/>
+    <w:lvl w:ilvl="0" w:tplc="04090001">
+      <w:start w:val="1"/>
+      <w:numFmt w:val="bullet"/>
+      <w:lvlText w:val=""/>
+      <w:lvlJc w:val="left"/>
+      <w:pPr>
+        <w:ind w:left="720" w:hanging="360"/>
+      </w:pPr>
+      <w:rPr>
+        <w:rFonts w:ascii="Symbol" w:hAnsi="Symbol" w:hint="default"/>
+      </w:rPr>
+    </w:lvl>
+    <w:lvl w:ilvl="1" w:tplc="04090003" w:tentative="1">
+      <w:start w:val="1"/>
+      <w:numFmt w:val="bullet"/>
+      <w:lvlText w:val="o"/>
+      <w:lvlJc w:val="left"/>
+      <w:pPr>
+        <w:ind w:left="1440" w:hanging="360"/>
+      </w:pPr>
+      <w:rPr>
+        <w:rFonts w:ascii="Courier New" w:hAnsi="Courier New" w:cs="Courier New" w:hint="default"/>
+      </w:rPr>
+    </w:lvl>
+    <w:lvl w:ilvl="2" w:tplc="04090005" w:tentative="1">
+      <w:start w:val="1"/>
+      <w:numFmt w:val="bullet"/>
+      <w:lvlText w:val=""/>
+      <w:lvlJc w:val="left"/>
+      <w:pPr>
+        <w:ind w:left="2160" w:hanging="360"/>
+      </w:pPr>
+      <w:rPr>
+        <w:rFonts w:ascii="Wingdings" w:hAnsi="Wingdings" w:hint="default"/>
+      </w:rPr>
+    </w:lvl>
+    <w:lvl w:ilvl="3" w:tplc="04090001" w:tentative="1">
+      <w:start w:val="1"/>
+      <w:numFmt w:val="bullet"/>
+      <w:lvlText w:val=""/>
+      <w:lvlJc w:val="left"/>
+      <w:pPr>
+        <w:ind w:left="2880" w:hanging="360"/>
+      </w:pPr>
+      <w:rPr>
+        <w:rFonts w:ascii="Symbol" w:hAnsi="Symbol" w:hint="default"/>
+      </w:rPr>
+    </w:lvl>
+    <w:lvl w:ilvl="4" w:tplc="04090003" w:tentative="1">
+      <w:start w:val="1"/>
+      <w:numFmt w:val="bullet"/>
+      <w:lvlText w:val="o"/>
+      <w:lvlJc w:val="left"/>
+      <w:pPr>
+        <w:ind w:left="3600" w:hanging="360"/>
+      </w:pPr>
+      <w:rPr>
+        <w:rFonts w:ascii="Courier New" w:hAnsi="Courier New" w:cs="Courier New" w:hint="default"/>
+      </w:rPr>
+    </w:lvl>
+    <w:lvl w:ilvl="5" w:tplc="04090005" w:tentative="1">
+      <w:start w:val="1"/>
+      <w:numFmt w:val="bullet"/>
+      <w:lvlText w:val=""/>
+      <w:lvlJc w:val="left"/>
+      <w:pPr>
+        <w:ind w:left="4320" w:hanging="360"/>
+      </w:pPr>
+      <w:rPr>
+        <w:rFonts w:ascii="Wingdings" w:hAnsi="Wingdings" w:hint="default"/>
+      </w:rPr>
+    </w:lvl>
+    <w:lvl w:ilvl="6" w:tplc="04090001" w:tentative="1">
+      <w:start w:val="1"/>
+      <w:numFmt w:val="bullet"/>
+      <w:lvlText w:val=""/>
+      <w:lvlJc w:val="left"/>
+      <w:pPr>
+        <w:ind w:left="5040" w:hanging="360"/>
+      </w:pPr>
+      <w:rPr>
+        <w:rFonts w:ascii="Symbol" w:hAnsi="Symbol" w:hint="default"/>
+      </w:rPr>
+    </w:lvl>
+    <w:lvl w:ilvl="7" w:tplc="04090003" w:tentative="1">
+      <w:start w:val="1"/>
+      <w:numFmt w:val="bullet"/>
+      <w:lvlText w:val="o"/>
+      <w:lvlJc w:val="left"/>
+      <w:pPr>
+        <w:ind w:left="5760" w:hanging="360"/>
+      </w:pPr>
+      <w:rPr>
+        <w:rFonts w:ascii="Courier New" w:hAnsi="Courier New" w:cs="Courier New" w:hint="default"/>
+      </w:rPr>
+    </w:lvl>
+    <w:lvl w:ilvl="8" w:tplc="04090005" w:tentative="1">
+      <w:start w:val="1"/>
+      <w:numFmt w:val="bullet"/>
+      <w:lvlText w:val=""/>
+      <w:lvlJc w:val="left"/>
+      <w:pPr>
+        <w:ind w:left="6480" w:hanging="360"/>
+      </w:pPr>
+      <w:rPr>
+        <w:rFonts w:ascii="Wingdings" w:hAnsi="Wingdings" w:hint="default"/>
+      </w:rPr>
+    </w:lvl>
+  </w:abstractNum>
+  <w:abstractNum w:abstractNumId="10" w15:restartNumberingAfterBreak="0">
+    <w:nsid w:val="566E72B9"/>
+    <w:multiLevelType w:val="hybridMultilevel"/>
+    <w:tmpl w:val="C29A366A"/>
+    <w:lvl w:ilvl="0" w:tplc="04090001">
+      <w:start w:val="1"/>
+      <w:numFmt w:val="bullet"/>
+      <w:lvlText w:val=""/>
+      <w:lvlJc w:val="left"/>
+      <w:pPr>
+        <w:ind w:left="720" w:hanging="360"/>
+      </w:pPr>
+      <w:rPr>
+        <w:rFonts w:ascii="Symbol" w:hAnsi="Symbol" w:hint="default"/>
+      </w:rPr>
+    </w:lvl>
+    <w:lvl w:ilvl="1" w:tplc="04090003" w:tentative="1">
+      <w:start w:val="1"/>
+      <w:numFmt w:val="bullet"/>
+      <w:lvlText w:val="o"/>
+      <w:lvlJc w:val="left"/>
+      <w:pPr>
+        <w:ind w:left="1440" w:hanging="360"/>
+      </w:pPr>
+      <w:rPr>
+        <w:rFonts w:ascii="Courier New" w:hAnsi="Courier New" w:cs="Courier New" w:hint="default"/>
+      </w:rPr>
+    </w:lvl>
+    <w:lvl w:ilvl="2" w:tplc="04090005" w:tentative="1">
+      <w:start w:val="1"/>
+      <w:numFmt w:val="bullet"/>
+      <w:lvlText w:val=""/>
+      <w:lvlJc w:val="left"/>
+      <w:pPr>
+        <w:ind w:left="2160" w:hanging="360"/>
+      </w:pPr>
+      <w:rPr>
+        <w:rFonts w:ascii="Wingdings" w:hAnsi="Wingdings" w:hint="default"/>
+      </w:rPr>
+    </w:lvl>
+    <w:lvl w:ilvl="3" w:tplc="04090001" w:tentative="1">
+      <w:start w:val="1"/>
+      <w:numFmt w:val="bullet"/>
+      <w:lvlText w:val=""/>
+      <w:lvlJc w:val="left"/>
+      <w:pPr>
+        <w:ind w:left="2880" w:hanging="360"/>
+      </w:pPr>
+      <w:rPr>
+        <w:rFonts w:ascii="Symbol" w:hAnsi="Symbol" w:hint="default"/>
+      </w:rPr>
+    </w:lvl>
+    <w:lvl w:ilvl="4" w:tplc="04090003" w:tentative="1">
+      <w:start w:val="1"/>
+      <w:numFmt w:val="bullet"/>
+      <w:lvlText w:val="o"/>
+      <w:lvlJc w:val="left"/>
+      <w:pPr>
+        <w:ind w:left="3600" w:hanging="360"/>
+      </w:pPr>
+      <w:rPr>
+        <w:rFonts w:ascii="Courier New" w:hAnsi="Courier New" w:cs="Courier New" w:hint="default"/>
+      </w:rPr>
+    </w:lvl>
+    <w:lvl w:ilvl="5" w:tplc="04090005" w:tentative="1">
+      <w:start w:val="1"/>
+      <w:numFmt w:val="bullet"/>
+      <w:lvlText w:val=""/>
+      <w:lvlJc w:val="left"/>
+      <w:pPr>
+        <w:ind w:left="4320" w:hanging="360"/>
+      </w:pPr>
+      <w:rPr>
+        <w:rFonts w:ascii="Wingdings" w:hAnsi="Wingdings" w:hint="default"/>
+      </w:rPr>
+    </w:lvl>
+    <w:lvl w:ilvl="6" w:tplc="04090001" w:tentative="1">
+      <w:start w:val="1"/>
+      <w:numFmt w:val="bullet"/>
+      <w:lvlText w:val=""/>
+      <w:lvlJc w:val="left"/>
+      <w:pPr>
+        <w:ind w:left="5040" w:hanging="360"/>
+      </w:pPr>
+      <w:rPr>
+        <w:rFonts w:ascii="Symbol" w:hAnsi="Symbol" w:hint="default"/>
+      </w:rPr>
+    </w:lvl>
+    <w:lvl w:ilvl="7" w:tplc="04090003" w:tentative="1">
+      <w:start w:val="1"/>
+      <w:numFmt w:val="bullet"/>
+      <w:lvlText w:val="o"/>
+      <w:lvlJc w:val="left"/>
+      <w:pPr>
+        <w:ind w:left="5760" w:hanging="360"/>
+      </w:pPr>
+      <w:rPr>
+        <w:rFonts w:ascii="Courier New" w:hAnsi="Courier New" w:cs="Courier New" w:hint="default"/>
+      </w:rPr>
+    </w:lvl>
+    <w:lvl w:ilvl="8" w:tplc="04090005" w:tentative="1">
+      <w:start w:val="1"/>
+      <w:numFmt w:val="bullet"/>
+      <w:lvlText w:val=""/>
+      <w:lvlJc w:val="left"/>
+      <w:pPr>
+        <w:ind w:left="6480" w:hanging="360"/>
+      </w:pPr>
+      <w:rPr>
+        <w:rFonts w:ascii="Wingdings" w:hAnsi="Wingdings" w:hint="default"/>
+      </w:rPr>
+    </w:lvl>
+  </w:abstractNum>
+  <w:abstractNum w:abstractNumId="11" w15:restartNumberingAfterBreak="0">
+    <w:nsid w:val="56F7190B"/>
+    <w:multiLevelType w:val="hybridMultilevel"/>
+    <w:tmpl w:val="EA78B2A6"/>
+    <w:lvl w:ilvl="0" w:tplc="04090001">
+      <w:start w:val="1"/>
+      <w:numFmt w:val="bullet"/>
+      <w:lvlText w:val=""/>
+      <w:lvlJc w:val="left"/>
+      <w:pPr>
+        <w:ind w:left="720" w:hanging="360"/>
+      </w:pPr>
+      <w:rPr>
+        <w:rFonts w:ascii="Symbol" w:hAnsi="Symbol" w:hint="default"/>
+      </w:rPr>
+    </w:lvl>
+    <w:lvl w:ilvl="1" w:tplc="04090003" w:tentative="1">
+      <w:start w:val="1"/>
+      <w:numFmt w:val="bullet"/>
+      <w:lvlText w:val="o"/>
+      <w:lvlJc w:val="left"/>
+      <w:pPr>
+        <w:ind w:left="1440" w:hanging="360"/>
+      </w:pPr>
+      <w:rPr>
+        <w:rFonts w:ascii="Courier New" w:hAnsi="Courier New" w:cs="Courier New" w:hint="default"/>
+      </w:rPr>
+    </w:lvl>
+    <w:lvl w:ilvl="2" w:tplc="04090005" w:tentative="1">
+      <w:start w:val="1"/>
+      <w:numFmt w:val="bullet"/>
+      <w:lvlText w:val=""/>
+      <w:lvlJc w:val="left"/>
+      <w:pPr>
+        <w:ind w:left="2160" w:hanging="360"/>
+      </w:pPr>
+      <w:rPr>
+        <w:rFonts w:ascii="Wingdings" w:hAnsi="Wingdings" w:hint="default"/>
+      </w:rPr>
+    </w:lvl>
+    <w:lvl w:ilvl="3" w:tplc="04090001" w:tentative="1">
+      <w:start w:val="1"/>
+      <w:numFmt w:val="bullet"/>
+      <w:lvlText w:val=""/>
+      <w:lvlJc w:val="left"/>
+      <w:pPr>
+        <w:ind w:left="2880" w:hanging="360"/>
+      </w:pPr>
+      <w:rPr>
+        <w:rFonts w:ascii="Symbol" w:hAnsi="Symbol" w:hint="default"/>
+      </w:rPr>
+    </w:lvl>
+    <w:lvl w:ilvl="4" w:tplc="04090003" w:tentative="1">
+      <w:start w:val="1"/>
+      <w:numFmt w:val="bullet"/>
+      <w:lvlText w:val="o"/>
+      <w:lvlJc w:val="left"/>
+      <w:pPr>
+        <w:ind w:left="3600" w:hanging="360"/>
+      </w:pPr>
+      <w:rPr>
+        <w:rFonts w:ascii="Courier New" w:hAnsi="Courier New" w:cs="Courier New" w:hint="default"/>
+      </w:rPr>
+    </w:lvl>
+    <w:lvl w:ilvl="5" w:tplc="04090005" w:tentative="1">
+      <w:start w:val="1"/>
+      <w:numFmt w:val="bullet"/>
+      <w:lvlText w:val=""/>
+      <w:lvlJc w:val="left"/>
+      <w:pPr>
+        <w:ind w:left="4320" w:hanging="360"/>
+      </w:pPr>
+      <w:rPr>
+        <w:rFonts w:ascii="Wingdings" w:hAnsi="Wingdings" w:hint="default"/>
+      </w:rPr>
+    </w:lvl>
+    <w:lvl w:ilvl="6" w:tplc="04090001" w:tentative="1">
+      <w:start w:val="1"/>
+      <w:numFmt w:val="bullet"/>
+      <w:lvlText w:val=""/>
+      <w:lvlJc w:val="left"/>
+      <w:pPr>
+        <w:ind w:left="5040" w:hanging="360"/>
+      </w:pPr>
+      <w:rPr>
+        <w:rFonts w:ascii="Symbol" w:hAnsi="Symbol" w:hint="default"/>
+      </w:rPr>
+    </w:lvl>
+    <w:lvl w:ilvl="7" w:tplc="04090003" w:tentative="1">
+      <w:start w:val="1"/>
+      <w:numFmt w:val="bullet"/>
+      <w:lvlText w:val="o"/>
+      <w:lvlJc w:val="left"/>
+      <w:pPr>
+        <w:ind w:left="5760" w:hanging="360"/>
+      </w:pPr>
+      <w:rPr>
+        <w:rFonts w:ascii="Courier New" w:hAnsi="Courier New" w:cs="Courier New" w:hint="default"/>
+      </w:rPr>
+    </w:lvl>
+    <w:lvl w:ilvl="8" w:tplc="04090005" w:tentative="1">
+      <w:start w:val="1"/>
+      <w:numFmt w:val="bullet"/>
+      <w:lvlText w:val=""/>
+      <w:lvlJc w:val="left"/>
+      <w:pPr>
+        <w:ind w:left="6480" w:hanging="360"/>
+      </w:pPr>
+      <w:rPr>
+        <w:rFonts w:ascii="Wingdings" w:hAnsi="Wingdings" w:hint="default"/>
+      </w:rPr>
+    </w:lvl>
+  </w:abstractNum>
+  <w:abstractNum w:abstractNumId="12" w15:restartNumberingAfterBreak="0">
     <w:nsid w:val="5E3023F5"/>
     <w:multiLevelType w:val="hybridMultilevel"/>
     <w:tmpl w:val="4BBA7FC8"/>
@@ -1607,7 +2518,7 @@
       </w:rPr>
     </w:lvl>
   </w:abstractNum>
-  <w:abstractNum w:abstractNumId="6" w15:restartNumberingAfterBreak="0">
+  <w:abstractNum w:abstractNumId="13" w15:restartNumberingAfterBreak="0">
     <w:nsid w:val="6F850788"/>
     <w:multiLevelType w:val="hybridMultilevel"/>
     <w:tmpl w:val="23EC98E6"/>
@@ -1720,7 +2631,233 @@
       </w:rPr>
     </w:lvl>
   </w:abstractNum>
-  <w:abstractNum w:abstractNumId="7" w15:restartNumberingAfterBreak="0">
+  <w:abstractNum w:abstractNumId="14" w15:restartNumberingAfterBreak="0">
+    <w:nsid w:val="70DC0534"/>
+    <w:multiLevelType w:val="hybridMultilevel"/>
+    <w:tmpl w:val="B9B4D9FC"/>
+    <w:lvl w:ilvl="0" w:tplc="04090001">
+      <w:start w:val="1"/>
+      <w:numFmt w:val="bullet"/>
+      <w:lvlText w:val=""/>
+      <w:lvlJc w:val="left"/>
+      <w:pPr>
+        <w:ind w:left="720" w:hanging="360"/>
+      </w:pPr>
+      <w:rPr>
+        <w:rFonts w:ascii="Symbol" w:hAnsi="Symbol" w:hint="default"/>
+      </w:rPr>
+    </w:lvl>
+    <w:lvl w:ilvl="1" w:tplc="04090003" w:tentative="1">
+      <w:start w:val="1"/>
+      <w:numFmt w:val="bullet"/>
+      <w:lvlText w:val="o"/>
+      <w:lvlJc w:val="left"/>
+      <w:pPr>
+        <w:ind w:left="1440" w:hanging="360"/>
+      </w:pPr>
+      <w:rPr>
+        <w:rFonts w:ascii="Courier New" w:hAnsi="Courier New" w:cs="Courier New" w:hint="default"/>
+      </w:rPr>
+    </w:lvl>
+    <w:lvl w:ilvl="2" w:tplc="04090005" w:tentative="1">
+      <w:start w:val="1"/>
+      <w:numFmt w:val="bullet"/>
+      <w:lvlText w:val=""/>
+      <w:lvlJc w:val="left"/>
+      <w:pPr>
+        <w:ind w:left="2160" w:hanging="360"/>
+      </w:pPr>
+      <w:rPr>
+        <w:rFonts w:ascii="Wingdings" w:hAnsi="Wingdings" w:hint="default"/>
+      </w:rPr>
+    </w:lvl>
+    <w:lvl w:ilvl="3" w:tplc="04090001" w:tentative="1">
+      <w:start w:val="1"/>
+      <w:numFmt w:val="bullet"/>
+      <w:lvlText w:val=""/>
+      <w:lvlJc w:val="left"/>
+      <w:pPr>
+        <w:ind w:left="2880" w:hanging="360"/>
+      </w:pPr>
+      <w:rPr>
+        <w:rFonts w:ascii="Symbol" w:hAnsi="Symbol" w:hint="default"/>
+      </w:rPr>
+    </w:lvl>
+    <w:lvl w:ilvl="4" w:tplc="04090003" w:tentative="1">
+      <w:start w:val="1"/>
+      <w:numFmt w:val="bullet"/>
+      <w:lvlText w:val="o"/>
+      <w:lvlJc w:val="left"/>
+      <w:pPr>
+        <w:ind w:left="3600" w:hanging="360"/>
+      </w:pPr>
+      <w:rPr>
+        <w:rFonts w:ascii="Courier New" w:hAnsi="Courier New" w:cs="Courier New" w:hint="default"/>
+      </w:rPr>
+    </w:lvl>
+    <w:lvl w:ilvl="5" w:tplc="04090005" w:tentative="1">
+      <w:start w:val="1"/>
+      <w:numFmt w:val="bullet"/>
+      <w:lvlText w:val=""/>
+      <w:lvlJc w:val="left"/>
+      <w:pPr>
+        <w:ind w:left="4320" w:hanging="360"/>
+      </w:pPr>
+      <w:rPr>
+        <w:rFonts w:ascii="Wingdings" w:hAnsi="Wingdings" w:hint="default"/>
+      </w:rPr>
+    </w:lvl>
+    <w:lvl w:ilvl="6" w:tplc="04090001" w:tentative="1">
+      <w:start w:val="1"/>
+      <w:numFmt w:val="bullet"/>
+      <w:lvlText w:val=""/>
+      <w:lvlJc w:val="left"/>
+      <w:pPr>
+        <w:ind w:left="5040" w:hanging="360"/>
+      </w:pPr>
+      <w:rPr>
+        <w:rFonts w:ascii="Symbol" w:hAnsi="Symbol" w:hint="default"/>
+      </w:rPr>
+    </w:lvl>
+    <w:lvl w:ilvl="7" w:tplc="04090003" w:tentative="1">
+      <w:start w:val="1"/>
+      <w:numFmt w:val="bullet"/>
+      <w:lvlText w:val="o"/>
+      <w:lvlJc w:val="left"/>
+      <w:pPr>
+        <w:ind w:left="5760" w:hanging="360"/>
+      </w:pPr>
+      <w:rPr>
+        <w:rFonts w:ascii="Courier New" w:hAnsi="Courier New" w:cs="Courier New" w:hint="default"/>
+      </w:rPr>
+    </w:lvl>
+    <w:lvl w:ilvl="8" w:tplc="04090005" w:tentative="1">
+      <w:start w:val="1"/>
+      <w:numFmt w:val="bullet"/>
+      <w:lvlText w:val=""/>
+      <w:lvlJc w:val="left"/>
+      <w:pPr>
+        <w:ind w:left="6480" w:hanging="360"/>
+      </w:pPr>
+      <w:rPr>
+        <w:rFonts w:ascii="Wingdings" w:hAnsi="Wingdings" w:hint="default"/>
+      </w:rPr>
+    </w:lvl>
+  </w:abstractNum>
+  <w:abstractNum w:abstractNumId="15" w15:restartNumberingAfterBreak="0">
+    <w:nsid w:val="79CB2541"/>
+    <w:multiLevelType w:val="hybridMultilevel"/>
+    <w:tmpl w:val="ECB813F0"/>
+    <w:lvl w:ilvl="0" w:tplc="04090001">
+      <w:start w:val="1"/>
+      <w:numFmt w:val="bullet"/>
+      <w:lvlText w:val=""/>
+      <w:lvlJc w:val="left"/>
+      <w:pPr>
+        <w:ind w:left="720" w:hanging="360"/>
+      </w:pPr>
+      <w:rPr>
+        <w:rFonts w:ascii="Symbol" w:hAnsi="Symbol" w:hint="default"/>
+      </w:rPr>
+    </w:lvl>
+    <w:lvl w:ilvl="1" w:tplc="04090003" w:tentative="1">
+      <w:start w:val="1"/>
+      <w:numFmt w:val="bullet"/>
+      <w:lvlText w:val="o"/>
+      <w:lvlJc w:val="left"/>
+      <w:pPr>
+        <w:ind w:left="1440" w:hanging="360"/>
+      </w:pPr>
+      <w:rPr>
+        <w:rFonts w:ascii="Courier New" w:hAnsi="Courier New" w:cs="Courier New" w:hint="default"/>
+      </w:rPr>
+    </w:lvl>
+    <w:lvl w:ilvl="2" w:tplc="04090005" w:tentative="1">
+      <w:start w:val="1"/>
+      <w:numFmt w:val="bullet"/>
+      <w:lvlText w:val=""/>
+      <w:lvlJc w:val="left"/>
+      <w:pPr>
+        <w:ind w:left="2160" w:hanging="360"/>
+      </w:pPr>
+      <w:rPr>
+        <w:rFonts w:ascii="Wingdings" w:hAnsi="Wingdings" w:hint="default"/>
+      </w:rPr>
+    </w:lvl>
+    <w:lvl w:ilvl="3" w:tplc="04090001" w:tentative="1">
+      <w:start w:val="1"/>
+      <w:numFmt w:val="bullet"/>
+      <w:lvlText w:val=""/>
+      <w:lvlJc w:val="left"/>
+      <w:pPr>
+        <w:ind w:left="2880" w:hanging="360"/>
+      </w:pPr>
+      <w:rPr>
+        <w:rFonts w:ascii="Symbol" w:hAnsi="Symbol" w:hint="default"/>
+      </w:rPr>
+    </w:lvl>
+    <w:lvl w:ilvl="4" w:tplc="04090003" w:tentative="1">
+      <w:start w:val="1"/>
+      <w:numFmt w:val="bullet"/>
+      <w:lvlText w:val="o"/>
+      <w:lvlJc w:val="left"/>
+      <w:pPr>
+        <w:ind w:left="3600" w:hanging="360"/>
+      </w:pPr>
+      <w:rPr>
+        <w:rFonts w:ascii="Courier New" w:hAnsi="Courier New" w:cs="Courier New" w:hint="default"/>
+      </w:rPr>
+    </w:lvl>
+    <w:lvl w:ilvl="5" w:tplc="04090005" w:tentative="1">
+      <w:start w:val="1"/>
+      <w:numFmt w:val="bullet"/>
+      <w:lvlText w:val=""/>
+      <w:lvlJc w:val="left"/>
+      <w:pPr>
+        <w:ind w:left="4320" w:hanging="360"/>
+      </w:pPr>
+      <w:rPr>
+        <w:rFonts w:ascii="Wingdings" w:hAnsi="Wingdings" w:hint="default"/>
+      </w:rPr>
+    </w:lvl>
+    <w:lvl w:ilvl="6" w:tplc="04090001" w:tentative="1">
+      <w:start w:val="1"/>
+      <w:numFmt w:val="bullet"/>
+      <w:lvlText w:val=""/>
+      <w:lvlJc w:val="left"/>
+      <w:pPr>
+        <w:ind w:left="5040" w:hanging="360"/>
+      </w:pPr>
+      <w:rPr>
+        <w:rFonts w:ascii="Symbol" w:hAnsi="Symbol" w:hint="default"/>
+      </w:rPr>
+    </w:lvl>
+    <w:lvl w:ilvl="7" w:tplc="04090003" w:tentative="1">
+      <w:start w:val="1"/>
+      <w:numFmt w:val="bullet"/>
+      <w:lvlText w:val="o"/>
+      <w:lvlJc w:val="left"/>
+      <w:pPr>
+        <w:ind w:left="5760" w:hanging="360"/>
+      </w:pPr>
+      <w:rPr>
+        <w:rFonts w:ascii="Courier New" w:hAnsi="Courier New" w:cs="Courier New" w:hint="default"/>
+      </w:rPr>
+    </w:lvl>
+    <w:lvl w:ilvl="8" w:tplc="04090005" w:tentative="1">
+      <w:start w:val="1"/>
+      <w:numFmt w:val="bullet"/>
+      <w:lvlText w:val=""/>
+      <w:lvlJc w:val="left"/>
+      <w:pPr>
+        <w:ind w:left="6480" w:hanging="360"/>
+      </w:pPr>
+      <w:rPr>
+        <w:rFonts w:ascii="Wingdings" w:hAnsi="Wingdings" w:hint="default"/>
+      </w:rPr>
+    </w:lvl>
+  </w:abstractNum>
+  <w:abstractNum w:abstractNumId="16" w15:restartNumberingAfterBreak="0">
     <w:nsid w:val="7C843785"/>
     <w:multiLevelType w:val="hybridMultilevel"/>
     <w:tmpl w:val="644E6E4E"/>
@@ -1833,7 +2970,7 @@
       </w:rPr>
     </w:lvl>
   </w:abstractNum>
-  <w:abstractNum w:abstractNumId="8" w15:restartNumberingAfterBreak="0">
+  <w:abstractNum w:abstractNumId="17" w15:restartNumberingAfterBreak="0">
     <w:nsid w:val="7FED0043"/>
     <w:multiLevelType w:val="hybridMultilevel"/>
     <w:tmpl w:val="5ADE626E"/>
@@ -1947,31 +3084,58 @@
     </w:lvl>
   </w:abstractNum>
   <w:num w:numId="1">
+    <w:abstractNumId w:val="12"/>
+  </w:num>
+  <w:num w:numId="2">
+    <w:abstractNumId w:val="7"/>
+  </w:num>
+  <w:num w:numId="3">
+    <w:abstractNumId w:val="17"/>
+  </w:num>
+  <w:num w:numId="4">
+    <w:abstractNumId w:val="2"/>
+  </w:num>
+  <w:num w:numId="5">
+    <w:abstractNumId w:val="16"/>
+  </w:num>
+  <w:num w:numId="6">
     <w:abstractNumId w:val="5"/>
   </w:num>
-  <w:num w:numId="2">
+  <w:num w:numId="7">
+    <w:abstractNumId w:val="1"/>
+  </w:num>
+  <w:num w:numId="8">
+    <w:abstractNumId w:val="13"/>
+  </w:num>
+  <w:num w:numId="9">
+    <w:abstractNumId w:val="8"/>
+  </w:num>
+  <w:num w:numId="10">
+    <w:abstractNumId w:val="15"/>
+  </w:num>
+  <w:num w:numId="11">
+    <w:abstractNumId w:val="6"/>
+  </w:num>
+  <w:num w:numId="12">
     <w:abstractNumId w:val="3"/>
   </w:num>
-  <w:num w:numId="3">
-    <w:abstractNumId w:val="8"/>
+  <w:num w:numId="13">
+    <w:abstractNumId w:val="9"/>
   </w:num>
-  <w:num w:numId="4">
-    <w:abstractNumId w:val="1"/>
+  <w:num w:numId="14">
+    <w:abstractNumId w:val="10"/>
   </w:num>
-  <w:num w:numId="5">
-    <w:abstractNumId w:val="7"/>
+  <w:num w:numId="15">
+    <w:abstractNumId w:val="4"/>
   </w:num>
-  <w:num w:numId="6">
-    <w:abstractNumId w:val="2"/>
-  </w:num>
-  <w:num w:numId="7">
+  <w:num w:numId="16">
     <w:abstractNumId w:val="0"/>
   </w:num>
-  <w:num w:numId="8">
-    <w:abstractNumId w:val="6"/>
+  <w:num w:numId="17">
+    <w:abstractNumId w:val="11"/>
   </w:num>
-  <w:num w:numId="9">
-    <w:abstractNumId w:val="4"/>
+  <w:num w:numId="18">
+    <w:abstractNumId w:val="14"/>
   </w:num>
 </w:numbering>
 </file>
@@ -2374,31 +3538,50 @@
   <w:style w:type="paragraph" w:default="1" w:styleId="Normal">
     <w:name w:val="Normal"/>
     <w:qFormat/>
+    <w:rsid w:val="008D3F9E"/>
+    <w:rPr>
+      <w:rFonts w:ascii="Bitter" w:hAnsi="Bitter"/>
+      <w:lang w:val="en-US"/>
+    </w:rPr>
   </w:style>
   <w:style w:type="paragraph" w:styleId="Heading1">
     <w:name w:val="heading 1"/>
-    <w:basedOn w:val="Normal"/>
+    <w:basedOn w:val="Heading2"/>
     <w:next w:val="Normal"/>
     <w:link w:val="Heading1Char"/>
     <w:uiPriority w:val="9"/>
     <w:qFormat/>
-    <w:rsid w:val="007D14A3"/>
+    <w:rsid w:val="00DE11A0"/>
     <w:pPr>
-      <w:keepNext/>
-      <w:keepLines/>
-      <w:spacing w:before="240" w:after="0"/>
       <w:outlineLvl w:val="0"/>
     </w:pPr>
     <w:rPr>
-      <w:rFonts w:asciiTheme="majorHAnsi" w:eastAsiaTheme="majorEastAsia" w:hAnsiTheme="majorHAnsi" w:cstheme="majorBidi"/>
-      <w:color w:val="2F5496" w:themeColor="accent1" w:themeShade="BF"/>
-      <w:sz w:val="32"/>
-      <w:szCs w:val="32"/>
+      <w:sz w:val="80"/>
+      <w:szCs w:val="80"/>
+    </w:rPr>
+  </w:style>
+  <w:style w:type="paragraph" w:styleId="Heading2">
+    <w:name w:val="heading 2"/>
+    <w:basedOn w:val="Normal"/>
+    <w:next w:val="Normal"/>
+    <w:link w:val="Heading2Char"/>
+    <w:uiPriority w:val="9"/>
+    <w:unhideWhenUsed/>
+    <w:qFormat/>
+    <w:rsid w:val="00DE11A0"/>
+    <w:pPr>
+      <w:outlineLvl w:val="1"/>
+    </w:pPr>
+    <w:rPr>
+      <w:rFonts w:ascii="Kavoon" w:hAnsi="Kavoon"/>
+      <w:sz w:val="44"/>
+      <w:szCs w:val="44"/>
     </w:rPr>
   </w:style>
   <w:style w:type="character" w:default="1" w:styleId="DefaultParagraphFont">
     <w:name w:val="Default Paragraph Font"/>
     <w:uiPriority w:val="1"/>
+    <w:semiHidden/>
     <w:unhideWhenUsed/>
   </w:style>
   <w:style w:type="table" w:default="1" w:styleId="TableNormal">
@@ -2472,12 +3655,25 @@
     <w:basedOn w:val="DefaultParagraphFont"/>
     <w:link w:val="Heading1"/>
     <w:uiPriority w:val="9"/>
-    <w:rsid w:val="007D14A3"/>
+    <w:rsid w:val="00DE11A0"/>
     <w:rPr>
-      <w:rFonts w:asciiTheme="majorHAnsi" w:eastAsiaTheme="majorEastAsia" w:hAnsiTheme="majorHAnsi" w:cstheme="majorBidi"/>
-      <w:color w:val="2F5496" w:themeColor="accent1" w:themeShade="BF"/>
-      <w:sz w:val="32"/>
-      <w:szCs w:val="32"/>
+      <w:rFonts w:ascii="Kavoon" w:hAnsi="Kavoon"/>
+      <w:sz w:val="80"/>
+      <w:szCs w:val="80"/>
+      <w:lang w:val="en-US"/>
+    </w:rPr>
+  </w:style>
+  <w:style w:type="character" w:customStyle="1" w:styleId="Heading2Char">
+    <w:name w:val="Heading 2 Char"/>
+    <w:basedOn w:val="DefaultParagraphFont"/>
+    <w:link w:val="Heading2"/>
+    <w:uiPriority w:val="9"/>
+    <w:rsid w:val="00DE11A0"/>
+    <w:rPr>
+      <w:rFonts w:ascii="Kavoon" w:hAnsi="Kavoon"/>
+      <w:sz w:val="44"/>
+      <w:szCs w:val="44"/>
+      <w:lang w:val="en-US"/>
     </w:rPr>
   </w:style>
 </w:styles>

</xml_diff>